<commit_message>
Versão do paper: só faltam as equaçoẽs feitas no Word.
</commit_message>
<xml_diff>
--- a/paper_final/CompletePaper_mod_aacs_3_mod_vitors_3_Revisao_Claubia_vitors_1.docx
+++ b/paper_final/CompletePaper_mod_aacs_3_mod_vitors_3_Revisao_Claubia_vitors_1.docx
@@ -189,14 +189,34 @@
         <w:jc w:val="center"/>
         <w:rPr>
           <w:rFonts w:ascii="Times New Roman" w:hAnsi="Times New Roman" w:cs="Times New Roman"/>
+          <w:vertAlign w:val="superscript"/>
           <w:lang w:val="pt-BR"/>
         </w:rPr>
       </w:pPr>
       <w:r>
-        <w:rPr>
-          <w:rFonts w:cs="Times New Roman" w:ascii="Times New Roman" w:hAnsi="Times New Roman"/>
+        <w:rPr/>
+      </w:r>
+    </w:p>
+    <w:p>
+      <w:pPr>
+        <w:pStyle w:val="Normal"/>
+        <w:jc w:val="center"/>
+        <w:rPr/>
+      </w:pPr>
+      <w:r>
+        <w:rPr>
+          <w:rFonts w:cs="Times New Roman" w:ascii="Times New Roman" w:hAnsi="Times New Roman"/>
+          <w:vertAlign w:val="superscript"/>
           <w:lang w:val="pt-BR"/>
         </w:rPr>
+        <w:t>b</w:t>
+      </w:r>
+      <w:r>
+        <w:rPr>
+          <w:rFonts w:cs="Times New Roman" w:ascii="Times New Roman" w:hAnsi="Times New Roman"/>
+          <w:lang w:val="pt-BR"/>
+        </w:rPr>
+        <w:t>Seamplex, Santa Cruz 205, 2300, Rafaela, Argentina</w:t>
       </w:r>
     </w:p>
     <w:p>
@@ -215,14 +235,6 @@
           <w:vertAlign w:val="superscript"/>
           <w:lang w:val="pt-BR"/>
         </w:rPr>
-        <w:t>b</w:t>
-      </w:r>
-      <w:r>
-        <w:rPr>
-          <w:rFonts w:cs="Times New Roman" w:ascii="Times New Roman" w:hAnsi="Times New Roman"/>
-          <w:lang w:val="pt-BR"/>
-        </w:rPr>
-        <w:t>Seamplex, Santa Cruz 205, 2300, Rafaela, Argentina</w:t>
       </w:r>
     </w:p>
     <w:p>
@@ -236,11 +248,7 @@
         </w:rPr>
       </w:pPr>
       <w:r>
-        <w:rPr>
-          <w:rFonts w:cs="Times New Roman" w:ascii="Times New Roman" w:hAnsi="Times New Roman"/>
-          <w:vertAlign w:val="superscript"/>
-          <w:lang w:val="pt-BR"/>
-        </w:rPr>
+        <w:rPr/>
       </w:r>
     </w:p>
     <w:p>
@@ -284,6 +292,20 @@
           <w:vertAlign w:val="superscript"/>
           <w:lang w:val="pt-BR"/>
         </w:rPr>
+      </w:r>
+    </w:p>
+    <w:p>
+      <w:pPr>
+        <w:pStyle w:val="Normal"/>
+        <w:jc w:val="center"/>
+        <w:rPr>
+          <w:rFonts w:ascii="Times New Roman" w:hAnsi="Times New Roman" w:cs="Times New Roman"/>
+          <w:vertAlign w:val="superscript"/>
+          <w:lang w:val="pt-BR"/>
+        </w:rPr>
+      </w:pPr>
+      <w:r>
+        <w:rPr/>
       </w:r>
     </w:p>
     <w:p>
@@ -520,7 +542,35 @@
           <w:rFonts w:cs="Times New Roman" w:ascii="Times New Roman" w:hAnsi="Times New Roman"/>
           <w:color w:val="000000"/>
         </w:rPr>
-        <w:t xml:space="preserve">The goal is to present a coupled neutronic and thermal-hydraulic framework for nuclear reactors calculations. The thermal-hydraulic calculations are performed by an open software Computational Fluid Dynamics (CFD) toolbox called </w:t>
+        <w:t>The goal is to present a coupled neutronic</w:t>
+      </w:r>
+      <w:r>
+        <w:rPr>
+          <w:rFonts w:cs="Times New Roman" w:ascii="Times New Roman" w:hAnsi="Times New Roman"/>
+          <w:color w:val="000000"/>
+        </w:rPr>
+        <w:t>s</w:t>
+      </w:r>
+      <w:r>
+        <w:rPr>
+          <w:rFonts w:cs="Times New Roman" w:ascii="Times New Roman" w:hAnsi="Times New Roman"/>
+          <w:color w:val="000000"/>
+        </w:rPr>
+        <w:t xml:space="preserve"> and thermal-hydraulic</w:t>
+      </w:r>
+      <w:r>
+        <w:rPr>
+          <w:rFonts w:cs="Times New Roman" w:ascii="Times New Roman" w:hAnsi="Times New Roman"/>
+          <w:color w:val="000000"/>
+        </w:rPr>
+        <w:t>s</w:t>
+      </w:r>
+      <w:r>
+        <w:rPr>
+          <w:rFonts w:cs="Times New Roman" w:ascii="Times New Roman" w:hAnsi="Times New Roman"/>
+          <w:color w:val="000000"/>
+        </w:rPr>
+        <w:t xml:space="preserve"> framework for nuclear reactors calculations. The thermal-hydraulic calculations are performed by an open software Computational Fluid Dynamics (CFD) toolbox called </w:t>
       </w:r>
       <w:r>
         <w:rPr>
@@ -616,7 +666,55 @@
         <w:rPr>
           <w:rFonts w:cs="Times New Roman" w:ascii="Times New Roman" w:hAnsi="Times New Roman"/>
         </w:rPr>
-        <w:t>There are many reasons for choosing a computationally demanding method like finite volumes to solve both neutronic and thermal-hydraulic in a coupled manner. The continuous improvements in computers speed and storage capacity have had a deep impact in the way engineers and scientists work on their problems. The nuclear engineering field have been benefiting from computers continuous increasing in processing power, turning former expensive calculation methods into useful and practical tools to solve many different problems in the field. Recently the focus also pointed toward the use of thermal-hydraulic and neutronic codes to solve nuclear reactor problems in a coupled way. These coupled calculations approaches, also called multi-physics (Leppännen et al., 2012, Schimidt et al., 2015 and Bennett et al., 2016), offers an interesting way of modeling the feedback from thermal-hydraulic to neutronic and vice versa.</w:t>
+        <w:t>There are many reasons for choosing a computationally demanding method like finite volumes to solve both neutronic</w:t>
+      </w:r>
+      <w:r>
+        <w:rPr>
+          <w:rFonts w:cs="Times New Roman" w:ascii="Times New Roman" w:hAnsi="Times New Roman"/>
+        </w:rPr>
+        <w:t>s</w:t>
+      </w:r>
+      <w:r>
+        <w:rPr>
+          <w:rFonts w:cs="Times New Roman" w:ascii="Times New Roman" w:hAnsi="Times New Roman"/>
+        </w:rPr>
+        <w:t xml:space="preserve"> and thermal-hydraulic</w:t>
+      </w:r>
+      <w:r>
+        <w:rPr>
+          <w:rFonts w:cs="Times New Roman" w:ascii="Times New Roman" w:hAnsi="Times New Roman"/>
+        </w:rPr>
+        <w:t>s</w:t>
+      </w:r>
+      <w:r>
+        <w:rPr>
+          <w:rFonts w:cs="Times New Roman" w:ascii="Times New Roman" w:hAnsi="Times New Roman"/>
+        </w:rPr>
+        <w:t xml:space="preserve"> in a coupled manner. The continuous improvements in computers speed and storage capacity have had a deep impact in the way engineers and scientists work on their problems. The nuclear engineering field have been benefiting from computers continuous increasing in processing power, turning former expensive calculation methods into useful and practical tools to solve many different problems in the field. Recently the focus also pointed toward the use of thermal-hydraulic and neutronic codes to solve nuclear reactor problems in a coupled way. These coupled calculations approaches, also called multi-physics (Leppännen et al., 2012, Schimidt et al., 2015 and Bennett et al., 2016), offers an interesting way of modeling the feedback from thermal-hydraulic</w:t>
+      </w:r>
+      <w:r>
+        <w:rPr>
+          <w:rFonts w:cs="Times New Roman" w:ascii="Times New Roman" w:hAnsi="Times New Roman"/>
+        </w:rPr>
+        <w:t>s</w:t>
+      </w:r>
+      <w:r>
+        <w:rPr>
+          <w:rFonts w:cs="Times New Roman" w:ascii="Times New Roman" w:hAnsi="Times New Roman"/>
+        </w:rPr>
+        <w:t xml:space="preserve"> to neutronic</w:t>
+      </w:r>
+      <w:r>
+        <w:rPr>
+          <w:rFonts w:cs="Times New Roman" w:ascii="Times New Roman" w:hAnsi="Times New Roman"/>
+        </w:rPr>
+        <w:t>s</w:t>
+      </w:r>
+      <w:r>
+        <w:rPr>
+          <w:rFonts w:cs="Times New Roman" w:ascii="Times New Roman" w:hAnsi="Times New Roman"/>
+        </w:rPr>
+        <w:t xml:space="preserve"> and vice versa.</w:t>
       </w:r>
     </w:p>
     <w:p>
@@ -637,15 +735,13 @@
       <w:pPr>
         <w:pStyle w:val="Normal"/>
         <w:jc w:val="both"/>
-        <w:rPr>
-          <w:rFonts w:ascii="Times New Roman" w:hAnsi="Times New Roman" w:cs="Times New Roman"/>
-        </w:rPr>
-      </w:pPr>
-      <w:r>
-        <w:rPr>
-          <w:rFonts w:cs="Times New Roman" w:ascii="Times New Roman" w:hAnsi="Times New Roman"/>
-        </w:rPr>
-        <w:t xml:space="preserve">An interesting aspect of the computer hardware evolution is the change in the associated software. The effect of software evolution in order to follow the respective hardware improvement is often neglected, especially in the nuclear engineering field. Despite the healthy discussion on the safety and the advantages and disadvantages of open source software in many fields (Androutsellis-Theotokis et al. 2010), it is impossible to deny open software influence in the society nowadays (Williams and Stallman, 2010). However, more than software itself, free and open source software brings a new culture of software development and, as one would expect, this cultural change reached scientists and engineers in the nuclear field. It goes from Monte Carlo criticality calculations like proposed by the OpenMC project (Romano and Forget, 2013), passing through deterministic approaches for neutron calculations (Boyd et al., 2014), to full nuclear cycle calculations (Huff et al., 2016). All of these software share a common aspect: they are all open, freely available and, most important, their development is decentralized and anyone interested in participating can download it, make changes and improvements and submit the contribution to the community. This development cycle is, probably, the main strength of an open software project. These are solid reasons to make the developed framework open and free. </w:t>
+        <w:rPr/>
+      </w:pPr>
+      <w:r>
+        <w:rPr>
+          <w:rFonts w:cs="Times New Roman" w:ascii="Times New Roman" w:hAnsi="Times New Roman"/>
+        </w:rPr>
+        <w:t xml:space="preserve">An interesting aspect of computer hardware evolution is the change in the associated software. The effect of software evolution in order to follow the respective hardware improvement is often neglected, especially in the nuclear engineering field. Despite the healthy discussion on the safety and the advantages and disadvantages of open source software in many fields (Androutsellis-Theotokis et al. 2010), it is impossible to deny open software influence in the society nowadays (Williams and Stallman, 2010). However, more than software itself, free and open source software brings a new culture of software development and, as one would expect, this cultural change reached scientists and engineers in the nuclear field. It goes from Monte Carlo criticality calculations like proposed by the OpenMC project (Romano and Forget, 2013), passing through deterministic approaches for neutron calculations (Boyd et al., 2014), to full nuclear cycle calculations (Huff et al., 2016). All of these software share a common aspect: they are all open, freely available and, most important, their development is decentralized and anyone interested in participating can download it, make changes and improvements and submit the contribution to the community. This development cycle is, probably, the main strength of an open software project. These are solid reasons to make the developed framework open and free. </w:t>
       </w:r>
     </w:p>
     <w:p>
@@ -703,7 +799,31 @@
         <w:rPr>
           <w:rFonts w:cs="Times New Roman" w:ascii="Times New Roman" w:hAnsi="Times New Roman"/>
         </w:rPr>
-        <w:t xml:space="preserve">Neutronic and thermal-hydraulic calculated using finite volume approach, in steady-state mode, and both software use the same domain discretization for calculations. Data are exchanged using a </w:t>
+        <w:t>Neutronic</w:t>
+      </w:r>
+      <w:r>
+        <w:rPr>
+          <w:rFonts w:cs="Times New Roman" w:ascii="Times New Roman" w:hAnsi="Times New Roman"/>
+        </w:rPr>
+        <w:t>s</w:t>
+      </w:r>
+      <w:r>
+        <w:rPr>
+          <w:rFonts w:cs="Times New Roman" w:ascii="Times New Roman" w:hAnsi="Times New Roman"/>
+        </w:rPr>
+        <w:t xml:space="preserve"> and thermal-hydraulic</w:t>
+      </w:r>
+      <w:r>
+        <w:rPr>
+          <w:rFonts w:cs="Times New Roman" w:ascii="Times New Roman" w:hAnsi="Times New Roman"/>
+        </w:rPr>
+        <w:t xml:space="preserve">s are </w:t>
+      </w:r>
+      <w:r>
+        <w:rPr>
+          <w:rFonts w:cs="Times New Roman" w:ascii="Times New Roman" w:hAnsi="Times New Roman"/>
+        </w:rPr>
+        <w:t xml:space="preserve">calculated using finite volume approach, in steady-state mode, and both software use the same domain discretization for calculations. Data are exchanged using a </w:t>
       </w:r>
       <w:r>
         <w:rPr>
@@ -933,16 +1053,42 @@
       <w:pPr>
         <w:pStyle w:val="Normal"/>
         <w:jc w:val="both"/>
-        <w:rPr>
-          <w:rFonts w:ascii="Times New Roman" w:hAnsi="Times New Roman" w:cs="Times New Roman"/>
-        </w:rPr>
+        <w:rPr/>
       </w:pPr>
       <w:r>
         <w:rPr>
           <w:rFonts w:cs="Times New Roman" w:ascii="Times New Roman" w:hAnsi="Times New Roman"/>
           <w:color w:val="000000"/>
         </w:rPr>
-        <w:t>Cross-sections processing are performed using WIMSD-5B code, using the methodology developed by DEN/UFMG (referencia, tese e artigos de congressos da Patrícia – não achei a tese). From continuous cross-section libraries a set of two-groups cross-sections is generated for three different materials at different temperatures, corresponding to the modeled fuel element temperatures variation, considering the begin of life TRIGA IPR-R1 fuel composition.</w:t>
+        <w:t xml:space="preserve">Cross-sections processing </w:t>
+      </w:r>
+      <w:r>
+        <w:rPr>
+          <w:rFonts w:cs="Times New Roman" w:ascii="Times New Roman" w:hAnsi="Times New Roman"/>
+          <w:color w:val="000000"/>
+        </w:rPr>
+        <w:t>is</w:t>
+      </w:r>
+      <w:r>
+        <w:rPr>
+          <w:rFonts w:cs="Times New Roman" w:ascii="Times New Roman" w:hAnsi="Times New Roman"/>
+          <w:color w:val="000000"/>
+        </w:rPr>
+        <w:t xml:space="preserve"> performed using WIMSD-5B code, using the methodology developed by DEN/UFMG (</w:t>
+      </w:r>
+      <w:r>
+        <w:rPr>
+          <w:rFonts w:cs="Times New Roman" w:ascii="Times New Roman" w:hAnsi="Times New Roman"/>
+          <w:color w:val="000000"/>
+        </w:rPr>
+        <w:t>Reis et al., 2015</w:t>
+      </w:r>
+      <w:r>
+        <w:rPr>
+          <w:rFonts w:cs="Times New Roman" w:ascii="Times New Roman" w:hAnsi="Times New Roman"/>
+          <w:color w:val="000000"/>
+        </w:rPr>
+        <w:t>). From continuous cross-section libraries a set of two-groups cross-sections is generated for three different materials at different temperatures, corresponding to the modeled fuel element temperatures variation, considering the begin of life TRIGA IPR-R1 fuel composition.</w:t>
       </w:r>
     </w:p>
     <w:p>
@@ -1141,16 +1287,28 @@
       <w:pPr>
         <w:pStyle w:val="Normal"/>
         <w:jc w:val="both"/>
-        <w:rPr>
-          <w:rFonts w:ascii="Times New Roman" w:hAnsi="Times New Roman" w:cs="Times New Roman"/>
-        </w:rPr>
+        <w:rPr/>
       </w:pPr>
       <w:r>
         <w:rPr>
           <w:rFonts w:cs="Times New Roman" w:ascii="Times New Roman" w:hAnsi="Times New Roman"/>
           <w:color w:val="000000"/>
         </w:rPr>
-        <w:t xml:space="preserve">The fluid dynamic is governed by the momentum, continuity and energy conservation equations. The chosen solver separates fluid regions from solid regions and then solves the appropriated equations for each type of region, taking into account the thermal and physical properties of each material, defined for every region. </w:t>
+        <w:t xml:space="preserve">The fluid dynamic is governed by the momentum, continuity and energy conservation equations. The chosen solver separates fluid regions from solid regions and then solves the appropriated equations for each type of region, taking into account the thermal and physical properties of each material, defined for </w:t>
+      </w:r>
+      <w:r>
+        <w:rPr>
+          <w:rFonts w:cs="Times New Roman" w:ascii="Times New Roman" w:hAnsi="Times New Roman"/>
+          <w:color w:val="000000"/>
+        </w:rPr>
+        <w:t>each</w:t>
+      </w:r>
+      <w:r>
+        <w:rPr>
+          <w:rFonts w:cs="Times New Roman" w:ascii="Times New Roman" w:hAnsi="Times New Roman"/>
+          <w:color w:val="000000"/>
+        </w:rPr>
+        <w:t xml:space="preserve"> region. </w:t>
       </w:r>
     </w:p>
     <w:p>
@@ -1839,11 +1997,16 @@
         <w:textAlignment w:val="center"/>
         <w:rPr>
           <w:rFonts w:ascii="Times New Roman" w:hAnsi="Times New Roman" w:cs="Times New Roman"/>
-        </w:rPr>
-      </w:pPr>
-      <w:r>
-        <w:rPr>
-          <w:rFonts w:cs="Times New Roman" w:ascii="Times New Roman" w:hAnsi="Times New Roman"/>
+          <w:b/>
+          <w:b/>
+          <w:bCs/>
+        </w:rPr>
+      </w:pPr>
+      <w:r>
+        <w:rPr>
+          <w:rFonts w:cs="Times New Roman" w:ascii="Times New Roman" w:hAnsi="Times New Roman"/>
+          <w:b/>
+          <w:bCs/>
         </w:rPr>
       </w:r>
     </w:p>
@@ -1857,29 +2020,6 @@
         <w:textAlignment w:val="center"/>
         <w:rPr>
           <w:rFonts w:ascii="Times New Roman" w:hAnsi="Times New Roman" w:cs="Times New Roman"/>
-          <w:b/>
-          <w:b/>
-          <w:bCs/>
-        </w:rPr>
-      </w:pPr>
-      <w:r>
-        <w:rPr>
-          <w:rFonts w:cs="Times New Roman" w:ascii="Times New Roman" w:hAnsi="Times New Roman"/>
-          <w:b/>
-          <w:bCs/>
-        </w:rPr>
-      </w:r>
-    </w:p>
-    <w:p>
-      <w:pPr>
-        <w:pStyle w:val="Normal"/>
-        <w:tabs>
-          <w:tab w:val="center" w:pos="4986" w:leader="none"/>
-          <w:tab w:val="right" w:pos="9972" w:leader="none"/>
-        </w:tabs>
-        <w:textAlignment w:val="center"/>
-        <w:rPr>
-          <w:rFonts w:ascii="Times New Roman" w:hAnsi="Times New Roman" w:cs="Times New Roman"/>
         </w:rPr>
       </w:pPr>
       <w:r>
@@ -1931,7 +2071,7 @@
           <w:rFonts w:cs="Times New Roman" w:ascii="Times New Roman" w:hAnsi="Times New Roman"/>
           <w:color w:val="000000"/>
         </w:rPr>
-        <w:t xml:space="preserve"> nuclear code is a free and open source piece of software released under GNU license (GNU license, 2007). It heavily relies on other well-known GNU libraries, like PETSc (Balay et al., 2016), SLEPc (Hernandez et al., 2005) and GNU Scientific Library (Galassi et al., 2009), bringing to it the robustness of these established software and keeping the principles of freedom of software use that GNU enforces. It solves the steady-state multi-group neutron transport equation, either using the diffusion approximation or discrete ordinates </w:t>
+        <w:t xml:space="preserve"> nuclear code is a free and open source piece of software released under GNU license (GNU license, 2007). It heavily relies on other well-known GNU libraries, like PETSc (Balay et al., 2016), SLEPc (Hernandez et al., 2005) and GNU Scientific Library (Galassi et al., 2009), bringing to it the robustness of these established software and keeping the principles of freedom of software use that GNU enforces. It solves the steady-state multigroup neutron transport equation, either using the diffusion approximation or discrete ordinates </w:t>
       </w:r>
       <w:r>
         <w:rPr>
@@ -1947,7 +2087,35 @@
           <w:rFonts w:cs="Times New Roman" w:ascii="Times New Roman" w:hAnsi="Times New Roman"/>
           <w:color w:val="000000"/>
         </w:rPr>
-        <w:t xml:space="preserve"> method. It can discretize the spatial coordinates using either a finite-element or a finite-volumes scheme. This ability to use finite-volumes discretization schemes over unstructured grids makes it possible, regarding the present problem, to have the same mesh for both thermal-hydraulic and neutronic. With identical meshes, the dependency between fields in each tool can be solved with the same degree of detail. Despite the inaccurate results and limitations of the diffusion approximation under some circumstances (Trahan, 2014), it is the method used in this work due to its faster execution time compared to the </w:t>
+        <w:t xml:space="preserve"> method. It can discretize the spatial coordinates using either a finite-element or a finite-volumes scheme. This ability to use finite-volumes discretization schemes over unstructured grids makes it possible, regarding the present problem, to have the same mesh for both thermal-hydraulic</w:t>
+      </w:r>
+      <w:r>
+        <w:rPr>
+          <w:rFonts w:cs="Times New Roman" w:ascii="Times New Roman" w:hAnsi="Times New Roman"/>
+          <w:color w:val="000000"/>
+        </w:rPr>
+        <w:t>s</w:t>
+      </w:r>
+      <w:r>
+        <w:rPr>
+          <w:rFonts w:cs="Times New Roman" w:ascii="Times New Roman" w:hAnsi="Times New Roman"/>
+          <w:color w:val="000000"/>
+        </w:rPr>
+        <w:t xml:space="preserve"> and neutronic</w:t>
+      </w:r>
+      <w:r>
+        <w:rPr>
+          <w:rFonts w:cs="Times New Roman" w:ascii="Times New Roman" w:hAnsi="Times New Roman"/>
+          <w:color w:val="000000"/>
+        </w:rPr>
+        <w:t>s</w:t>
+      </w:r>
+      <w:r>
+        <w:rPr>
+          <w:rFonts w:cs="Times New Roman" w:ascii="Times New Roman" w:hAnsi="Times New Roman"/>
+          <w:color w:val="000000"/>
+        </w:rPr>
+        <w:t xml:space="preserve">. With identical meshes, the dependency between fields in each tool can be solved with the same degree of detail. Despite the inaccurate results and limitations of the diffusion approximation under some circumstances (Trahan, 2014), it is the method used in this work due to its faster execution time compared to the </w:t>
       </w:r>
       <w:r>
         <w:rPr>
@@ -1963,7 +2131,7 @@
           <w:rFonts w:cs="Times New Roman" w:ascii="Times New Roman" w:hAnsi="Times New Roman"/>
           <w:color w:val="000000"/>
         </w:rPr>
-        <w:t xml:space="preserve"> method. Moreover, with a proof-of-concept methodology in mind, any changes in power and flux calculations can be observed using the diffusion approximation for multi-group steady-state, presented below already discretized in G groups: </w:t>
+        <w:t xml:space="preserve"> method. Moreover, with a proof-of-concept methodology in mind, any changes in power and flux calculations can be observed using the diffusion approximation for multigroup steady-state, presented below already discretized in G groups: </w:t>
       </w:r>
     </w:p>
     <w:p>
@@ -2057,19 +2225,7 @@
         <w:rPr>
           <w:rFonts w:cs="Times New Roman" w:ascii="Times New Roman" w:hAnsi="Times New Roman"/>
         </w:rPr>
-        <w:fldChar w:fldCharType="begin"/>
-      </w:r>
-      <w:r>
-        <w:instrText> SEQ "Equation" \* ARABIC </w:instrText>
-      </w:r>
-      <w:r>
-        <w:fldChar w:fldCharType="separate"/>
-      </w:r>
-      <w:r>
-        <w:t>1</w:t>
-      </w:r>
-      <w:r>
-        <w:fldChar w:fldCharType="end"/>
+        <w:t>4</w:t>
       </w:r>
       <w:r>
         <w:rPr>
@@ -2325,9 +2481,7 @@
       <w:pPr>
         <w:pStyle w:val="Normal"/>
         <w:jc w:val="both"/>
-        <w:rPr>
-          <w:rFonts w:ascii="Times New Roman" w:hAnsi="Times New Roman" w:cs="Times New Roman"/>
-        </w:rPr>
+        <w:rPr/>
       </w:pPr>
       <w:r>
         <w:rPr>
@@ -2347,7 +2501,7 @@
         <w:rPr>
           <w:rFonts w:cs="Times New Roman" w:ascii="Times New Roman" w:hAnsi="Times New Roman"/>
         </w:rPr>
-        <w:t xml:space="preserve"> has a wide range of commands and primitives, ranging from meshing pre-processing to output primitives aimed to post-processing in default formats for data visualization software, not shown in Figure 3. Some of these features will be presented in Section 2.3.</w:t>
+        <w:t xml:space="preserve"> has a wide range of commands and primitives, ranging from meshing pre-processing to output primitives aimed to post-processing in default formats for data visualization software. Some of these features will be presented in Section 2.3.</w:t>
       </w:r>
     </w:p>
     <w:p>
@@ -3620,21 +3774,6 @@
     <w:p>
       <w:pPr>
         <w:pStyle w:val="Normal"/>
-        <w:rPr>
-          <w:rFonts w:ascii="Times New Roman" w:hAnsi="Times New Roman" w:cs="Times New Roman"/>
-          <w:color w:val="000000"/>
-        </w:rPr>
-      </w:pPr>
-      <w:r>
-        <w:rPr>
-          <w:rFonts w:cs="Times New Roman" w:ascii="Times New Roman" w:hAnsi="Times New Roman"/>
-          <w:color w:val="000000"/>
-        </w:rPr>
-      </w:r>
-    </w:p>
-    <w:p>
-      <w:pPr>
-        <w:pStyle w:val="Normal"/>
         <w:tabs>
           <w:tab w:val="left" w:pos="0" w:leader="none"/>
           <w:tab w:val="left" w:pos="284" w:leader="none"/>
@@ -3642,38 +3781,11 @@
         <w:jc w:val="both"/>
         <w:rPr>
           <w:rFonts w:ascii="Times New Roman" w:hAnsi="Times New Roman" w:cs="Times New Roman"/>
-        </w:rPr>
-      </w:pPr>
-      <w:r>
-        <w:rPr>
-          <w:rFonts w:cs="Times New Roman" w:ascii="Times New Roman" w:hAnsi="Times New Roman"/>
-          <w:spacing w:val="0"/>
-        </w:rPr>
-        <w:t>The chosen</w:t>
-      </w:r>
-      <w:r>
-        <w:rPr>
-          <w:rFonts w:cs="Times New Roman" w:ascii="Times New Roman" w:hAnsi="Times New Roman"/>
-        </w:rPr>
-        <w:t xml:space="preserve"> model for this work was a fuel element of the TRIGA IPR-R1 reactor, located at the Centro de Desenvolvimento da Tecnologia Nuclear (CDTN), Belo Horizonte – MG, Brazil. The TRIGA fuel has strong reactivity sensitivity with temperature due to the presence of zirconium hydride. This characteristic enables that small temperature differences result in perceivable neutronic variations which makes this model interesting for coupling assessment. </w:t>
-      </w:r>
-    </w:p>
-    <w:p>
-      <w:pPr>
-        <w:pStyle w:val="Normal"/>
-        <w:tabs>
-          <w:tab w:val="left" w:pos="0" w:leader="none"/>
-          <w:tab w:val="left" w:pos="284" w:leader="none"/>
-        </w:tabs>
-        <w:jc w:val="both"/>
-        <w:rPr>
-          <w:rFonts w:ascii="Times New Roman" w:hAnsi="Times New Roman" w:cs="Times New Roman"/>
-        </w:rPr>
-      </w:pPr>
-      <w:r>
-        <w:rPr>
-          <w:rFonts w:cs="Times New Roman" w:ascii="Times New Roman" w:hAnsi="Times New Roman"/>
-        </w:rPr>
+          <w:spacing w:val="0"/>
+        </w:rPr>
+      </w:pPr>
+      <w:r>
+        <w:rPr/>
       </w:r>
     </w:p>
     <w:p>
@@ -3689,8 +3801,27 @@
       <w:r>
         <w:rPr>
           <w:rFonts w:cs="Times New Roman" w:ascii="Times New Roman" w:hAnsi="Times New Roman"/>
-        </w:rPr>
-        <w:t xml:space="preserve">This model consists of the geometry of a pin cell representing an aluminum fuel with no gap considered. The fuel diameter was kept as the real fuel element diameter and the cladding thickness extended to occupy the space of the gap. The model length is the same of the active region of the real fuel element. In order to have a realist neutronic behavior, the ratio of fissile material and moderator matches the ratio of the full reactor and cross-section are generated accordingly following the an established methodology for this reactor (Reis et al., 2015). No other solid structure like samarium disks or structural elements was considered, being the model identical at any axial slice. Model sizes are 1.78 cm for fuel pin radius, 1.865 cm for the external cladding radius, 4.57 cm for coolant edges and 35 cm length in axial direction. </w:t>
+          <w:spacing w:val="0"/>
+        </w:rPr>
+        <w:t>The chosen</w:t>
+      </w:r>
+      <w:r>
+        <w:rPr>
+          <w:rFonts w:cs="Times New Roman" w:ascii="Times New Roman" w:hAnsi="Times New Roman"/>
+        </w:rPr>
+        <w:t xml:space="preserve"> model for this work </w:t>
+      </w:r>
+      <w:r>
+        <w:rPr>
+          <w:rFonts w:cs="Times New Roman" w:ascii="Times New Roman" w:hAnsi="Times New Roman"/>
+        </w:rPr>
+        <w:t>is</w:t>
+      </w:r>
+      <w:r>
+        <w:rPr>
+          <w:rFonts w:cs="Times New Roman" w:ascii="Times New Roman" w:hAnsi="Times New Roman"/>
+        </w:rPr>
+        <w:t xml:space="preserve"> a fuel element of the TRIGA IPR-R1 reactor, located at the Centro de Desenvolvimento da Tecnologia Nuclear (CDTN), Belo Horizonte – MG, Brazil. The TRIGA fuel has strong reactivity sensitivity with temperature due to the presence of zirconium hydride. This characteristic enables that small temperature differences result in perceivable neutronic variations which makes this model interesting for coupling assessment. </w:t>
       </w:r>
     </w:p>
     <w:p>
@@ -3709,27 +3840,6 @@
         <w:rPr>
           <w:rFonts w:cs="Times New Roman" w:ascii="Times New Roman" w:hAnsi="Times New Roman"/>
         </w:rPr>
-      </w:r>
-    </w:p>
-    <w:p>
-      <w:pPr>
-        <w:pStyle w:val="Normal"/>
-        <w:tabs>
-          <w:tab w:val="left" w:pos="0" w:leader="none"/>
-          <w:tab w:val="left" w:pos="284" w:leader="none"/>
-        </w:tabs>
-        <w:jc w:val="both"/>
-        <w:rPr>
-          <w:rFonts w:ascii="Times New Roman" w:hAnsi="Times New Roman" w:cs="Times New Roman"/>
-          <w:spacing w:val="0"/>
-        </w:rPr>
-      </w:pPr>
-      <w:r>
-        <w:rPr>
-          <w:rFonts w:cs="Times New Roman" w:ascii="Times New Roman" w:hAnsi="Times New Roman"/>
-          <w:spacing w:val="0"/>
-        </w:rPr>
-        <w:t xml:space="preserve">An axially extrude unstructured mesh was generated for this work. The mesh had 35 axial layers with </w:t>
       </w:r>
     </w:p>
     <w:p>
@@ -3745,9 +3855,117 @@
       <w:r>
         <w:rPr>
           <w:rFonts w:cs="Times New Roman" w:ascii="Times New Roman" w:hAnsi="Times New Roman"/>
-          <w:spacing w:val="0"/>
-        </w:rPr>
-        <w:t>with 0.5 mesh sizing at the cladding and 4.0 maximum mesh size. The growth ratio between the refined cladding and the remaining areas was set to 1.2. The total number of mesh elements is 346,675. The mesh can be seen in Figures 5 and 6.</w:t>
+        </w:rPr>
+        <w:t>This model consists of the geometry of a pin cell representing an aluminum fuel with no gap considered. The fuel diameter was kept as the real fuel element diameter and the cladding thickness extended to occupy the space of the gap. The model length is the same of the active region of the real fuel element. In order to have a realist neutronic behavior, the ratio of fissile material and moderator matches the ratio of the full reactor and cross-section</w:t>
+      </w:r>
+      <w:r>
+        <w:rPr>
+          <w:rFonts w:cs="Times New Roman" w:ascii="Times New Roman" w:hAnsi="Times New Roman"/>
+        </w:rPr>
+        <w:t>s</w:t>
+      </w:r>
+      <w:r>
+        <w:rPr>
+          <w:rFonts w:cs="Times New Roman" w:ascii="Times New Roman" w:hAnsi="Times New Roman"/>
+        </w:rPr>
+        <w:t xml:space="preserve"> are generated accordingly, following the  established methodology for this reactor (Reis et al., 2015). No other solid structure like samarium disks or structural elements w</w:t>
+      </w:r>
+      <w:r>
+        <w:rPr>
+          <w:rFonts w:cs="Times New Roman" w:ascii="Times New Roman" w:hAnsi="Times New Roman"/>
+        </w:rPr>
+        <w:t>ere</w:t>
+      </w:r>
+      <w:r>
+        <w:rPr>
+          <w:rFonts w:cs="Times New Roman" w:ascii="Times New Roman" w:hAnsi="Times New Roman"/>
+        </w:rPr>
+        <w:t xml:space="preserve"> considered, being the model identical at any axial slice. Model sizes are 1.78 cm for fuel pin radius, 1.865 cm for the external cladding radius, 4.57 cm for coolant edges and 35 cm length in axial direction. </w:t>
+      </w:r>
+    </w:p>
+    <w:p>
+      <w:pPr>
+        <w:pStyle w:val="Normal"/>
+        <w:tabs>
+          <w:tab w:val="left" w:pos="0" w:leader="none"/>
+          <w:tab w:val="left" w:pos="284" w:leader="none"/>
+        </w:tabs>
+        <w:jc w:val="both"/>
+        <w:rPr>
+          <w:rFonts w:ascii="Times New Roman" w:hAnsi="Times New Roman" w:cs="Times New Roman"/>
+        </w:rPr>
+      </w:pPr>
+      <w:r>
+        <w:rPr>
+          <w:rFonts w:cs="Times New Roman" w:ascii="Times New Roman" w:hAnsi="Times New Roman"/>
+        </w:rPr>
+      </w:r>
+    </w:p>
+    <w:p>
+      <w:pPr>
+        <w:pStyle w:val="Normal"/>
+        <w:tabs>
+          <w:tab w:val="left" w:pos="0" w:leader="none"/>
+          <w:tab w:val="left" w:pos="284" w:leader="none"/>
+        </w:tabs>
+        <w:jc w:val="both"/>
+        <w:rPr>
+          <w:rFonts w:ascii="Times New Roman" w:hAnsi="Times New Roman" w:cs="Times New Roman"/>
+          <w:spacing w:val="0"/>
+        </w:rPr>
+      </w:pPr>
+      <w:r>
+        <w:rPr>
+          <w:rFonts w:cs="Times New Roman" w:ascii="Times New Roman" w:hAnsi="Times New Roman"/>
+          <w:spacing w:val="0"/>
+        </w:rPr>
+        <w:t>An axially extrude</w:t>
+      </w:r>
+      <w:r>
+        <w:rPr>
+          <w:rFonts w:cs="Times New Roman" w:ascii="Times New Roman" w:hAnsi="Times New Roman"/>
+          <w:spacing w:val="0"/>
+        </w:rPr>
+        <w:t>d</w:t>
+      </w:r>
+      <w:r>
+        <w:rPr>
+          <w:rFonts w:cs="Times New Roman" w:ascii="Times New Roman" w:hAnsi="Times New Roman"/>
+          <w:spacing w:val="0"/>
+        </w:rPr>
+        <w:t xml:space="preserve"> unstructured mesh was generated for this work. The mesh had 35 axial layers with </w:t>
+      </w:r>
+    </w:p>
+    <w:p>
+      <w:pPr>
+        <w:pStyle w:val="Normal"/>
+        <w:tabs>
+          <w:tab w:val="left" w:pos="0" w:leader="none"/>
+          <w:tab w:val="left" w:pos="284" w:leader="none"/>
+        </w:tabs>
+        <w:jc w:val="both"/>
+        <w:rPr/>
+      </w:pPr>
+      <w:r>
+        <w:rPr>
+          <w:rFonts w:cs="Times New Roman" w:ascii="Times New Roman" w:hAnsi="Times New Roman"/>
+          <w:spacing w:val="0"/>
+        </w:rPr>
+        <w:t>with 0.5 mesh sizing at the cladding and 4.0 maximum mesh siz</w:t>
+      </w:r>
+      <w:r>
+        <w:rPr>
+          <w:rFonts w:cs="Times New Roman" w:ascii="Times New Roman" w:hAnsi="Times New Roman"/>
+          <w:spacing w:val="0"/>
+        </w:rPr>
+        <w:t>ing</w:t>
+      </w:r>
+      <w:r>
+        <w:rPr>
+          <w:rFonts w:cs="Times New Roman" w:ascii="Times New Roman" w:hAnsi="Times New Roman"/>
+          <w:spacing w:val="0"/>
+        </w:rPr>
+        <w:t>. The growth ratio between the refined cladding and the remaining areas was set to 1.2. The total number of mesh elements is 346,675. The mesh can be seen in Figures 5 and 6.</w:t>
       </w:r>
     </w:p>
     <w:p>
@@ -3860,6 +4078,7 @@
           <w:tab w:val="left" w:pos="0" w:leader="none"/>
           <w:tab w:val="left" w:pos="284" w:leader="none"/>
         </w:tabs>
+        <w:jc w:val="both"/>
         <w:rPr>
           <w:rFonts w:ascii="Times New Roman" w:hAnsi="Times New Roman" w:cs="Times New Roman"/>
           <w:spacing w:val="0"/>
@@ -3870,6 +4089,7 @@
           <w:rFonts w:cs="Times New Roman" w:ascii="Times New Roman" w:hAnsi="Times New Roman"/>
           <w:spacing w:val="0"/>
         </w:rPr>
+        <w:t xml:space="preserve">A small mesh problem was selected for this work due to computational limitations. Simulations were performed on one computer as, at the present time, the software is not implemented for parallel simulation. However, as a proof-of-concept the adopted model could present the desired results. </w:t>
       </w:r>
     </w:p>
     <w:p>
@@ -3890,7 +4110,6 @@
           <w:rFonts w:cs="Times New Roman" w:ascii="Times New Roman" w:hAnsi="Times New Roman"/>
           <w:spacing w:val="0"/>
         </w:rPr>
-        <w:t xml:space="preserve">A small mesh problem was selected for this work due to computational limitations. Simulations were performed on one computer as, at the present time, the software is not implemented for parallel simulation. However, as a proof-of-concept the adopted model could present the desired results. </w:t>
       </w:r>
     </w:p>
     <w:p>
@@ -3911,27 +4130,35 @@
           <w:rFonts w:cs="Times New Roman" w:ascii="Times New Roman" w:hAnsi="Times New Roman"/>
           <w:spacing w:val="0"/>
         </w:rPr>
-      </w:r>
-    </w:p>
-    <w:p>
-      <w:pPr>
-        <w:pStyle w:val="Normal"/>
-        <w:tabs>
-          <w:tab w:val="left" w:pos="0" w:leader="none"/>
-          <w:tab w:val="left" w:pos="284" w:leader="none"/>
-        </w:tabs>
-        <w:jc w:val="both"/>
-        <w:rPr>
-          <w:rFonts w:ascii="Times New Roman" w:hAnsi="Times New Roman" w:cs="Times New Roman"/>
-          <w:spacing w:val="0"/>
-        </w:rPr>
-      </w:pPr>
-      <w:r>
-        <w:rPr>
-          <w:rFonts w:cs="Times New Roman" w:ascii="Times New Roman" w:hAnsi="Times New Roman"/>
-          <w:spacing w:val="0"/>
-        </w:rPr>
-        <w:t xml:space="preserve">The setup for thermal-hydraulic and neutronic presented in the following sections is the same for all simulations, with the exception of the initial conditions for the power by volume. </w:t>
+        <w:t>The setup for thermal-hydraulic</w:t>
+      </w:r>
+      <w:r>
+        <w:rPr>
+          <w:rFonts w:cs="Times New Roman" w:ascii="Times New Roman" w:hAnsi="Times New Roman"/>
+          <w:spacing w:val="0"/>
+        </w:rPr>
+        <w:t>s</w:t>
+      </w:r>
+      <w:r>
+        <w:rPr>
+          <w:rFonts w:cs="Times New Roman" w:ascii="Times New Roman" w:hAnsi="Times New Roman"/>
+          <w:spacing w:val="0"/>
+        </w:rPr>
+        <w:t xml:space="preserve"> and neutronic</w:t>
+      </w:r>
+      <w:r>
+        <w:rPr>
+          <w:rFonts w:cs="Times New Roman" w:ascii="Times New Roman" w:hAnsi="Times New Roman"/>
+          <w:spacing w:val="0"/>
+        </w:rPr>
+        <w:t>s</w:t>
+      </w:r>
+      <w:r>
+        <w:rPr>
+          <w:rFonts w:cs="Times New Roman" w:ascii="Times New Roman" w:hAnsi="Times New Roman"/>
+          <w:spacing w:val="0"/>
+        </w:rPr>
+        <w:t xml:space="preserve"> presented in the following sections is the same for all simulations, with the exception of the initial conditions for the power by volume. </w:t>
       </w:r>
     </w:p>
     <w:p>
@@ -4004,7 +4231,7 @@
           <w:rFonts w:cs="Times New Roman" w:ascii="Times New Roman" w:hAnsi="Times New Roman"/>
           <w:spacing w:val="0"/>
         </w:rPr>
-        <w:t xml:space="preserve">There are four different boundary conditions for the thermal-hydraulic simulation, being an adiabatic wall for fuel and cladding extremities, a symmetric condition for the coolants lateral faces and an inlet and outlet in the coolant extremities. In Figure 6 the set of external boundary conditions are depicted. </w:t>
+        <w:t xml:space="preserve">There are four different boundary conditions for the thermal-hydraulic simulation, being an adiabatic wall for fuel and cladding extremities, a symmetric condition for the coolant lateral faces and an inlet and outlet in the coolant extremities. In Figure 6 the set of external boundary conditions are depicted. </w:t>
       </w:r>
       <w:r>
         <w:rPr>
@@ -4021,6 +4248,22 @@
           <w:spacing w:val="0"/>
         </w:rPr>
         <w:t xml:space="preserve"> The problem setup is presented in Table 1. </w:t>
+      </w:r>
+      <w:r>
+        <w:rPr>
+          <w:rFonts w:cs="Times New Roman" w:ascii="Times New Roman" w:hAnsi="Times New Roman"/>
+          <w:spacing w:val="0"/>
+        </w:rPr>
+        <w:t xml:space="preserve">Note that value for power is variable for power field in region fuel accordingly to the simulation ran. This value is also </w:t>
+      </w:r>
+      <w:r>
+        <w:rPr>
+          <w:rFonts w:cs="Times New Roman" w:ascii="Times New Roman" w:hAnsi="Times New Roman"/>
+          <w:i w:val="false"/>
+          <w:iCs w:val="false"/>
+          <w:spacing w:val="0"/>
+        </w:rPr>
+        <w:t>nonuniform, since the field has a different value for each cell to represent an expected power profile.</w:t>
       </w:r>
     </w:p>
     <w:p>
@@ -5458,7 +5701,7 @@
               <w:rPr>
                 <w:rFonts w:cs="Times New Roman" w:ascii="Times New Roman" w:hAnsi="Times New Roman"/>
               </w:rPr>
-              <w:t>1.138e+07 [W/m³]</w:t>
+              <w:t>0 [W/m³]</w:t>
             </w:r>
           </w:p>
         </w:tc>
@@ -5685,9 +5928,7 @@
               </w:tabs>
               <w:spacing w:before="40" w:after="40"/>
               <w:jc w:val="center"/>
-              <w:rPr>
-                <w:rFonts w:ascii="Times New Roman" w:hAnsi="Times New Roman" w:cs="Times New Roman"/>
-              </w:rPr>
+              <w:rPr/>
             </w:pPr>
             <w:r>
               <w:rPr/>
@@ -5716,9 +5957,7 @@
               </w:tabs>
               <w:spacing w:before="40" w:after="40"/>
               <w:jc w:val="center"/>
-              <w:rPr>
-                <w:rFonts w:ascii="Times New Roman" w:hAnsi="Times New Roman" w:cs="Times New Roman"/>
-              </w:rPr>
+              <w:rPr/>
             </w:pPr>
             <w:r>
               <w:rPr>
@@ -5787,6 +6026,10 @@
             </w:pPr>
             <w:r>
               <w:rPr/>
+              <w:t>non</w:t>
+            </w:r>
+            <w:r>
+              <w:rPr/>
               <w:t>uniform</w:t>
             </w:r>
           </w:p>
@@ -5831,8 +6074,16 @@
               <w:rPr/>
             </w:pPr>
             <w:r>
-              <w:rPr/>
-              <w:t>0 [W/m³]</w:t>
+              <w:rPr>
+                <w:rFonts w:cs="Times New Roman" w:ascii="Times New Roman" w:hAnsi="Times New Roman"/>
+              </w:rPr>
+              <w:t xml:space="preserve">(variable) </w:t>
+            </w:r>
+            <w:r>
+              <w:rPr>
+                <w:rFonts w:cs="Times New Roman" w:ascii="Times New Roman" w:hAnsi="Times New Roman"/>
+              </w:rPr>
+              <w:t>[W/m³]</w:t>
             </w:r>
           </w:p>
         </w:tc>
@@ -5906,10 +6157,7 @@
           <w:tab w:val="left" w:pos="284" w:leader="none"/>
         </w:tabs>
         <w:jc w:val="both"/>
-        <w:rPr>
-          <w:rFonts w:ascii="Times New Roman" w:hAnsi="Times New Roman" w:cs="Times New Roman"/>
-          <w:spacing w:val="0"/>
-        </w:rPr>
+        <w:rPr/>
       </w:pPr>
       <w:r>
         <w:rPr>
@@ -10956,7 +11204,30 @@
           <w:rFonts w:cs="Times New Roman" w:ascii="Times New Roman" w:hAnsi="Times New Roman"/>
           <w:spacing w:val="0"/>
         </w:rPr>
-        <w:t>The calculations were made for two neutron groups. Diffusion coefficients, absorption cross-sections, scattering cross-sections and energy release by fission were previously calculated (Reis et al., 2015). Coefficients used for the diffusion approximation equation are presented in Table 7. The cross-sections are obtained for the materials specified in Table 6 under the temperatures defined in Table 5. WIMSD-5B processes the cross-sections for homegeneized cells and then re-calculates the data for each material. For the scattering cross-sections, it gives only the homogeneized data thus making the scattering cross-sections the same for all regions. The scattering cross-sections are calculated for an homogenized cell and thus are the same for all regions.</w:t>
+        <w:t xml:space="preserve">The calculations were made for two neutron groups. Diffusion coefficients, absorption cross-sections, scattering cross-sections and energy release by fission were previously calculated (Reis et al., 2015). Coefficients used for the diffusion approximation equation </w:t>
+      </w:r>
+      <w:r>
+        <w:rPr>
+          <w:rFonts w:cs="Times New Roman" w:ascii="Times New Roman" w:hAnsi="Times New Roman"/>
+          <w:spacing w:val="0"/>
+        </w:rPr>
+        <w:t xml:space="preserve">by </w:t>
+      </w:r>
+      <w:r>
+        <w:rPr>
+          <w:rFonts w:cs="Times New Roman" w:ascii="Times New Roman" w:hAnsi="Times New Roman"/>
+          <w:i/>
+          <w:iCs/>
+          <w:spacing w:val="0"/>
+        </w:rPr>
+        <w:t xml:space="preserve">milonga </w:t>
+      </w:r>
+      <w:r>
+        <w:rPr>
+          <w:rFonts w:cs="Times New Roman" w:ascii="Times New Roman" w:hAnsi="Times New Roman"/>
+          <w:spacing w:val="0"/>
+        </w:rPr>
+        <w:t>are presented in Table 7. The cross-sections are obtained for the materials specified in Table 6 under the temperatures defined in Table 5. WIMSD-5B processes the cross-sections for homegeneized cells and then re-calculates the data for each material. For the scattering cross-sections, it gives only the homogeneized data thus making the scattering cross-sections the same for all regions.</w:t>
       </w:r>
     </w:p>
     <w:p>
@@ -11010,15 +11281,15 @@
         <w:tblLook w:val="0000"/>
       </w:tblPr>
       <w:tblGrid>
-        <w:gridCol w:w="1348"/>
+        <w:gridCol w:w="1347"/>
         <w:gridCol w:w="5042"/>
-        <w:gridCol w:w="3075"/>
+        <w:gridCol w:w="3076"/>
       </w:tblGrid>
       <w:tr>
         <w:trPr/>
         <w:tc>
           <w:tcPr>
-            <w:tcW w:w="1348" w:type="dxa"/>
+            <w:tcW w:w="1347" w:type="dxa"/>
             <w:tcBorders>
               <w:top w:val="single" w:sz="12" w:space="0" w:color="00000A"/>
               <w:bottom w:val="single" w:sz="12" w:space="0" w:color="00000A"/>
@@ -11086,7 +11357,7 @@
         </w:tc>
         <w:tc>
           <w:tcPr>
-            <w:tcW w:w="3075" w:type="dxa"/>
+            <w:tcW w:w="3076" w:type="dxa"/>
             <w:tcBorders>
               <w:top w:val="single" w:sz="12" w:space="0" w:color="00000A"/>
               <w:bottom w:val="single" w:sz="12" w:space="0" w:color="00000A"/>
@@ -11123,7 +11394,7 @@
         </w:trPr>
         <w:tc>
           <w:tcPr>
-            <w:tcW w:w="1348" w:type="dxa"/>
+            <w:tcW w:w="1347" w:type="dxa"/>
             <w:tcBorders>
               <w:top w:val="single" w:sz="12" w:space="0" w:color="00000A"/>
               <w:bottom w:val="single" w:sz="12" w:space="0" w:color="00000A"/>
@@ -11186,7 +11457,7 @@
         </w:tc>
         <w:tc>
           <w:tcPr>
-            <w:tcW w:w="3075" w:type="dxa"/>
+            <w:tcW w:w="3076" w:type="dxa"/>
             <w:tcBorders>
               <w:top w:val="single" w:sz="4" w:space="0" w:color="00000A"/>
               <w:bottom w:val="single" w:sz="4" w:space="0" w:color="00000A"/>
@@ -11222,7 +11493,7 @@
         </w:trPr>
         <w:tc>
           <w:tcPr>
-            <w:tcW w:w="1348" w:type="dxa"/>
+            <w:tcW w:w="1347" w:type="dxa"/>
             <w:tcBorders>
               <w:top w:val="single" w:sz="12" w:space="0" w:color="00000A"/>
               <w:bottom w:val="single" w:sz="12" w:space="0" w:color="00000A"/>
@@ -11288,7 +11559,7 @@
         </w:tc>
         <w:tc>
           <w:tcPr>
-            <w:tcW w:w="3075" w:type="dxa"/>
+            <w:tcW w:w="3076" w:type="dxa"/>
             <w:tcBorders>
               <w:top w:val="single" w:sz="4" w:space="0" w:color="00000A"/>
               <w:bottom w:val="single" w:sz="4" w:space="0" w:color="00000A"/>
@@ -11324,7 +11595,7 @@
         </w:trPr>
         <w:tc>
           <w:tcPr>
-            <w:tcW w:w="1348" w:type="dxa"/>
+            <w:tcW w:w="1347" w:type="dxa"/>
             <w:tcBorders>
               <w:top w:val="single" w:sz="12" w:space="0" w:color="00000A"/>
               <w:bottom w:val="single" w:sz="12" w:space="0" w:color="00000A"/>
@@ -11390,7 +11661,7 @@
         </w:tc>
         <w:tc>
           <w:tcPr>
-            <w:tcW w:w="3075" w:type="dxa"/>
+            <w:tcW w:w="3076" w:type="dxa"/>
             <w:tcBorders>
               <w:top w:val="single" w:sz="4" w:space="0" w:color="00000A"/>
               <w:bottom w:val="single" w:sz="4" w:space="0" w:color="00000A"/>
@@ -11426,7 +11697,7 @@
         </w:trPr>
         <w:tc>
           <w:tcPr>
-            <w:tcW w:w="1348" w:type="dxa"/>
+            <w:tcW w:w="1347" w:type="dxa"/>
             <w:tcBorders>
               <w:top w:val="single" w:sz="4" w:space="0" w:color="00000A"/>
               <w:bottom w:val="single" w:sz="4" w:space="0" w:color="00000A"/>
@@ -11490,7 +11761,7 @@
         </w:tc>
         <w:tc>
           <w:tcPr>
-            <w:tcW w:w="3075" w:type="dxa"/>
+            <w:tcW w:w="3076" w:type="dxa"/>
             <w:tcBorders>
               <w:top w:val="single" w:sz="4" w:space="0" w:color="00000A"/>
               <w:bottom w:val="single" w:sz="4" w:space="0" w:color="00000A"/>
@@ -11526,7 +11797,7 @@
         </w:trPr>
         <w:tc>
           <w:tcPr>
-            <w:tcW w:w="1348" w:type="dxa"/>
+            <w:tcW w:w="1347" w:type="dxa"/>
             <w:tcBorders>
               <w:top w:val="single" w:sz="12" w:space="0" w:color="00000A"/>
               <w:bottom w:val="single" w:sz="12" w:space="0" w:color="00000A"/>
@@ -11592,7 +11863,7 @@
         </w:tc>
         <w:tc>
           <w:tcPr>
-            <w:tcW w:w="3075" w:type="dxa"/>
+            <w:tcW w:w="3076" w:type="dxa"/>
             <w:tcBorders>
               <w:top w:val="single" w:sz="4" w:space="0" w:color="00000A"/>
               <w:bottom w:val="single" w:sz="4" w:space="0" w:color="00000A"/>
@@ -11628,7 +11899,7 @@
         </w:trPr>
         <w:tc>
           <w:tcPr>
-            <w:tcW w:w="1348" w:type="dxa"/>
+            <w:tcW w:w="1347" w:type="dxa"/>
             <w:tcBorders>
               <w:top w:val="single" w:sz="12" w:space="0" w:color="00000A"/>
               <w:bottom w:val="single" w:sz="12" w:space="0" w:color="00000A"/>
@@ -11694,7 +11965,7 @@
         </w:tc>
         <w:tc>
           <w:tcPr>
-            <w:tcW w:w="3075" w:type="dxa"/>
+            <w:tcW w:w="3076" w:type="dxa"/>
             <w:tcBorders>
               <w:top w:val="single" w:sz="4" w:space="0" w:color="00000A"/>
               <w:bottom w:val="single" w:sz="4" w:space="0" w:color="00000A"/>
@@ -11730,7 +12001,7 @@
         </w:trPr>
         <w:tc>
           <w:tcPr>
-            <w:tcW w:w="1348" w:type="dxa"/>
+            <w:tcW w:w="1347" w:type="dxa"/>
             <w:tcBorders>
               <w:top w:val="single" w:sz="12" w:space="0" w:color="00000A"/>
               <w:bottom w:val="single" w:sz="12" w:space="0" w:color="00000A"/>
@@ -11792,7 +12063,7 @@
         </w:tc>
         <w:tc>
           <w:tcPr>
-            <w:tcW w:w="3075" w:type="dxa"/>
+            <w:tcW w:w="3076" w:type="dxa"/>
             <w:tcBorders>
               <w:top w:val="single" w:sz="12" w:space="0" w:color="00000A"/>
               <w:bottom w:val="single" w:sz="12" w:space="0" w:color="00000A"/>
@@ -12973,7 +13244,35 @@
           <w:rFonts w:cs="Times New Roman" w:ascii="Times New Roman" w:hAnsi="Times New Roman"/>
           <w:spacing w:val="0"/>
         </w:rPr>
-        <w:t xml:space="preserve"> as an initial condition. The non-coupled simulations used as references to the coupled ones can be seen, in fact, as a special case of an external and only initial coupled calculation.</w:t>
+        <w:t xml:space="preserve"> as an initial condition. The non-coupled simulations used as references to the coupled ones can be seen, in fact, as a special case of an external </w:t>
+      </w:r>
+      <w:r>
+        <w:rPr>
+          <w:rFonts w:cs="Times New Roman" w:ascii="Times New Roman" w:hAnsi="Times New Roman"/>
+          <w:spacing w:val="0"/>
+        </w:rPr>
+        <w:t xml:space="preserve">manually </w:t>
+      </w:r>
+      <w:r>
+        <w:rPr>
+          <w:rFonts w:cs="Times New Roman" w:ascii="Times New Roman" w:hAnsi="Times New Roman"/>
+          <w:spacing w:val="0"/>
+        </w:rPr>
+        <w:t xml:space="preserve">and only initial </w:t>
+      </w:r>
+      <w:r>
+        <w:rPr>
+          <w:rFonts w:cs="Times New Roman" w:ascii="Times New Roman" w:hAnsi="Times New Roman"/>
+          <w:spacing w:val="0"/>
+        </w:rPr>
+        <w:t>condition</w:t>
+      </w:r>
+      <w:r>
+        <w:rPr>
+          <w:rFonts w:cs="Times New Roman" w:ascii="Times New Roman" w:hAnsi="Times New Roman"/>
+          <w:spacing w:val="0"/>
+        </w:rPr>
+        <w:t xml:space="preserve"> coupled calculation.</w:t>
       </w:r>
     </w:p>
     <w:p>
@@ -13011,7 +13310,21 @@
           <w:rFonts w:cs="Times New Roman" w:ascii="Times New Roman" w:hAnsi="Times New Roman"/>
           <w:spacing w:val="0"/>
         </w:rPr>
-        <w:t>Figure 8 shows temperature distribution axially and radially for the highest simulated power  comparing coupled and non-coupled (NC) simulations while in Figure 9 the power distributions are depicted. Results show an expected behavior: flattened profiles for temperature and power for coupled calculations, indicating the coupling was successfully achieved. The slight steps presented in radial plot in Figure 8 are due to the interface between different materials.</w:t>
+        <w:t xml:space="preserve">Figure 8 shows temperature distribution axially and radially for the highest simulated power  comparing coupled and non-coupled (NC) simulations while in Figure 9 the power distributions are depicted. Results show an expected behavior: flattened profiles for temperature and power for coupled calculations, indicating the coupling was successfully achieved. The steps presented in radial plot in Figure 8 are </w:t>
+      </w:r>
+      <w:r>
+        <w:rPr>
+          <w:rFonts w:cs="Times New Roman" w:ascii="Times New Roman" w:hAnsi="Times New Roman"/>
+          <w:spacing w:val="0"/>
+        </w:rPr>
+        <w:t xml:space="preserve">expected and </w:t>
+      </w:r>
+      <w:r>
+        <w:rPr>
+          <w:rFonts w:cs="Times New Roman" w:ascii="Times New Roman" w:hAnsi="Times New Roman"/>
+          <w:spacing w:val="0"/>
+        </w:rPr>
+        <w:t>due to the interface between different materials.</w:t>
       </w:r>
     </w:p>
     <w:p>
@@ -13089,7 +13402,7 @@
             <w:r>
               <w:rPr/>
               <w:drawing>
-                <wp:anchor behindDoc="0" distT="0" distB="0" distL="0" distR="0" simplePos="0" locked="0" layoutInCell="1" allowOverlap="1" relativeHeight="9">
+                <wp:anchor behindDoc="0" distT="0" distB="0" distL="0" distR="0" simplePos="0" locked="0" layoutInCell="1" allowOverlap="1" relativeHeight="42">
                   <wp:simplePos x="0" y="0"/>
                   <wp:positionH relativeFrom="column">
                     <wp:align>center</wp:align>
@@ -13097,7 +13410,7 @@
                   <wp:positionV relativeFrom="paragraph">
                     <wp:align>top</wp:align>
                   </wp:positionV>
-                  <wp:extent cx="3166110" cy="3172460"/>
+                  <wp:extent cx="3166110" cy="3204210"/>
                   <wp:effectExtent l="0" t="0" r="0" b="0"/>
                   <wp:wrapSquare wrapText="largest"/>
                   <wp:docPr id="16" name="Image6" descr=""/>
@@ -13122,7 +13435,7 @@
                         <pic:spPr bwMode="auto">
                           <a:xfrm>
                             <a:off x="0" y="0"/>
-                            <a:ext cx="3166110" cy="3172460"/>
+                            <a:ext cx="3166110" cy="3204210"/>
                           </a:xfrm>
                           <a:prstGeom prst="rect">
                             <a:avLst/>
@@ -13158,7 +13471,7 @@
             <w:r>
               <w:rPr/>
               <w:drawing>
-                <wp:anchor behindDoc="0" distT="0" distB="0" distL="0" distR="0" simplePos="0" locked="0" layoutInCell="1" allowOverlap="1" relativeHeight="10">
+                <wp:anchor behindDoc="0" distT="0" distB="0" distL="0" distR="0" simplePos="0" locked="0" layoutInCell="1" allowOverlap="1" relativeHeight="43">
                   <wp:simplePos x="0" y="0"/>
                   <wp:positionH relativeFrom="column">
                     <wp:align>center</wp:align>
@@ -13166,9 +13479,9 @@
                   <wp:positionV relativeFrom="paragraph">
                     <wp:align>top</wp:align>
                   </wp:positionV>
-                  <wp:extent cx="3163570" cy="3163570"/>
+                  <wp:extent cx="3166110" cy="3204210"/>
                   <wp:effectExtent l="0" t="0" r="0" b="0"/>
-                  <wp:wrapSquare wrapText="bothSides"/>
+                  <wp:wrapSquare wrapText="largest"/>
                   <wp:docPr id="17" name="Image11" descr=""/>
                   <wp:cNvGraphicFramePr>
                     <a:graphicFrameLocks xmlns:a="http://schemas.openxmlformats.org/drawingml/2006/main" noChangeAspect="1"/>
@@ -13191,7 +13504,7 @@
                         <pic:spPr bwMode="auto">
                           <a:xfrm>
                             <a:off x="0" y="0"/>
-                            <a:ext cx="3163570" cy="3163570"/>
+                            <a:ext cx="3166110" cy="3204210"/>
                           </a:xfrm>
                           <a:prstGeom prst="rect">
                             <a:avLst/>
@@ -13222,10 +13535,7 @@
           <w:tab w:val="left" w:pos="284" w:leader="none"/>
         </w:tabs>
         <w:jc w:val="center"/>
-        <w:rPr>
-          <w:rFonts w:ascii="Times New Roman" w:hAnsi="Times New Roman" w:cs="Times New Roman"/>
-          <w:spacing w:val="0"/>
-        </w:rPr>
+        <w:rPr/>
       </w:pPr>
       <w:bookmarkStart w:id="3" w:name="__DdeLink__1448_492658683"/>
       <w:bookmarkEnd w:id="3"/>
@@ -13246,18 +13556,176 @@
           <w:tab w:val="left" w:pos="0" w:leader="none"/>
           <w:tab w:val="left" w:pos="284" w:leader="none"/>
         </w:tabs>
+        <w:jc w:val="center"/>
         <w:rPr>
           <w:rFonts w:ascii="Times New Roman" w:hAnsi="Times New Roman" w:cs="Times New Roman"/>
-          <w:spacing w:val="0"/>
-        </w:rPr>
-      </w:pPr>
-      <w:r>
-        <w:rPr>
-          <w:rFonts w:cs="Times New Roman" w:ascii="Times New Roman" w:hAnsi="Times New Roman"/>
-          <w:spacing w:val="0"/>
-        </w:rPr>
-      </w:r>
-    </w:p>
+          <w:b/>
+          <w:b/>
+          <w:bCs/>
+          <w:spacing w:val="0"/>
+        </w:rPr>
+      </w:pPr>
+      <w:r>
+        <w:rPr/>
+      </w:r>
+    </w:p>
+    <w:tbl>
+      <w:tblPr>
+        <w:tblW w:w="9972" w:type="dxa"/>
+        <w:jc w:val="left"/>
+        <w:tblInd w:w="0" w:type="dxa"/>
+        <w:tblBorders/>
+        <w:tblCellMar>
+          <w:top w:w="0" w:type="dxa"/>
+          <w:left w:w="0" w:type="dxa"/>
+          <w:bottom w:w="0" w:type="dxa"/>
+          <w:right w:w="0" w:type="dxa"/>
+        </w:tblCellMar>
+      </w:tblPr>
+      <w:tblGrid>
+        <w:gridCol w:w="4986"/>
+        <w:gridCol w:w="4986"/>
+      </w:tblGrid>
+      <w:tr>
+        <w:trPr/>
+        <w:tc>
+          <w:tcPr>
+            <w:tcW w:w="4986" w:type="dxa"/>
+            <w:tcBorders/>
+            <w:shd w:fill="auto" w:val="clear"/>
+          </w:tcPr>
+          <w:p>
+            <w:pPr>
+              <w:pStyle w:val="TableContents"/>
+              <w:rPr/>
+            </w:pPr>
+            <w:r>
+              <w:rPr/>
+              <w:drawing>
+                <wp:anchor behindDoc="0" distT="0" distB="0" distL="0" distR="0" simplePos="0" locked="0" layoutInCell="1" allowOverlap="1" relativeHeight="44">
+                  <wp:simplePos x="0" y="0"/>
+                  <wp:positionH relativeFrom="column">
+                    <wp:align>center</wp:align>
+                  </wp:positionH>
+                  <wp:positionV relativeFrom="paragraph">
+                    <wp:align>top</wp:align>
+                  </wp:positionV>
+                  <wp:extent cx="3166110" cy="3204210"/>
+                  <wp:effectExtent l="0" t="0" r="0" b="0"/>
+                  <wp:wrapSquare wrapText="largest"/>
+                  <wp:docPr id="18" name="Image15" descr=""/>
+                  <wp:cNvGraphicFramePr>
+                    <a:graphicFrameLocks xmlns:a="http://schemas.openxmlformats.org/drawingml/2006/main" noChangeAspect="1"/>
+                  </wp:cNvGraphicFramePr>
+                  <a:graphic xmlns:a="http://schemas.openxmlformats.org/drawingml/2006/main">
+                    <a:graphicData uri="http://schemas.openxmlformats.org/drawingml/2006/picture">
+                      <pic:pic xmlns:pic="http://schemas.openxmlformats.org/drawingml/2006/picture">
+                        <pic:nvPicPr>
+                          <pic:cNvPr id="18" name="Image15" descr=""/>
+                          <pic:cNvPicPr>
+                            <a:picLocks noChangeAspect="1" noChangeArrowheads="1"/>
+                          </pic:cNvPicPr>
+                        </pic:nvPicPr>
+                        <pic:blipFill>
+                          <a:blip r:embed="rId19"/>
+                          <a:stretch>
+                            <a:fillRect/>
+                          </a:stretch>
+                        </pic:blipFill>
+                        <pic:spPr bwMode="auto">
+                          <a:xfrm>
+                            <a:off x="0" y="0"/>
+                            <a:ext cx="3166110" cy="3204210"/>
+                          </a:xfrm>
+                          <a:prstGeom prst="rect">
+                            <a:avLst/>
+                          </a:prstGeom>
+                          <a:noFill/>
+                          <a:ln w="9525">
+                            <a:noFill/>
+                            <a:miter lim="800000"/>
+                            <a:headEnd/>
+                            <a:tailEnd/>
+                          </a:ln>
+                        </pic:spPr>
+                      </pic:pic>
+                    </a:graphicData>
+                  </a:graphic>
+                </wp:anchor>
+              </w:drawing>
+            </w:r>
+          </w:p>
+        </w:tc>
+        <w:tc>
+          <w:tcPr>
+            <w:tcW w:w="4986" w:type="dxa"/>
+            <w:tcBorders/>
+            <w:shd w:fill="auto" w:val="clear"/>
+          </w:tcPr>
+          <w:p>
+            <w:pPr>
+              <w:pStyle w:val="TableContents"/>
+              <w:rPr/>
+            </w:pPr>
+            <w:r>
+              <w:rPr/>
+              <w:drawing>
+                <wp:anchor behindDoc="0" distT="0" distB="0" distL="0" distR="0" simplePos="0" locked="0" layoutInCell="1" allowOverlap="1" relativeHeight="45">
+                  <wp:simplePos x="0" y="0"/>
+                  <wp:positionH relativeFrom="column">
+                    <wp:align>center</wp:align>
+                  </wp:positionH>
+                  <wp:positionV relativeFrom="paragraph">
+                    <wp:align>top</wp:align>
+                  </wp:positionV>
+                  <wp:extent cx="3166110" cy="3204210"/>
+                  <wp:effectExtent l="0" t="0" r="0" b="0"/>
+                  <wp:wrapSquare wrapText="largest"/>
+                  <wp:docPr id="19" name="Image16" descr=""/>
+                  <wp:cNvGraphicFramePr>
+                    <a:graphicFrameLocks xmlns:a="http://schemas.openxmlformats.org/drawingml/2006/main" noChangeAspect="1"/>
+                  </wp:cNvGraphicFramePr>
+                  <a:graphic xmlns:a="http://schemas.openxmlformats.org/drawingml/2006/main">
+                    <a:graphicData uri="http://schemas.openxmlformats.org/drawingml/2006/picture">
+                      <pic:pic xmlns:pic="http://schemas.openxmlformats.org/drawingml/2006/picture">
+                        <pic:nvPicPr>
+                          <pic:cNvPr id="19" name="Image16" descr=""/>
+                          <pic:cNvPicPr>
+                            <a:picLocks noChangeAspect="1" noChangeArrowheads="1"/>
+                          </pic:cNvPicPr>
+                        </pic:nvPicPr>
+                        <pic:blipFill>
+                          <a:blip r:embed="rId20"/>
+                          <a:stretch>
+                            <a:fillRect/>
+                          </a:stretch>
+                        </pic:blipFill>
+                        <pic:spPr bwMode="auto">
+                          <a:xfrm>
+                            <a:off x="0" y="0"/>
+                            <a:ext cx="3166110" cy="3204210"/>
+                          </a:xfrm>
+                          <a:prstGeom prst="rect">
+                            <a:avLst/>
+                          </a:prstGeom>
+                          <a:noFill/>
+                          <a:ln w="9525">
+                            <a:noFill/>
+                            <a:miter lim="800000"/>
+                            <a:headEnd/>
+                            <a:tailEnd/>
+                          </a:ln>
+                        </pic:spPr>
+                      </pic:pic>
+                    </a:graphicData>
+                  </a:graphic>
+                </wp:anchor>
+              </w:drawing>
+            </w:r>
+          </w:p>
+        </w:tc>
+      </w:tr>
+    </w:tbl>
     <w:tbl>
       <w:tblPr>
         <w:tblW w:w="9972" w:type="dxa"/>
@@ -13275,7 +13743,9 @@
         <w:gridCol w:w="9972"/>
       </w:tblGrid>
       <w:tr>
-        <w:trPr/>
+        <w:trPr>
+          <w:trHeight w:val="346" w:hRule="atLeast"/>
+        </w:trPr>
         <w:tc>
           <w:tcPr>
             <w:tcW w:w="9972" w:type="dxa"/>
@@ -13284,141 +13754,14 @@
           </w:tcPr>
           <w:p>
             <w:pPr>
-              <w:pStyle w:val="TableContents"/>
-              <w:rPr/>
-            </w:pPr>
-            <w:r>
-              <w:rPr/>
-              <w:drawing>
-                <wp:anchor behindDoc="0" distT="0" distB="0" distL="0" distR="0" simplePos="0" locked="0" layoutInCell="1" allowOverlap="1" relativeHeight="11">
-                  <wp:simplePos x="0" y="0"/>
-                  <wp:positionH relativeFrom="column">
-                    <wp:align>center</wp:align>
-                  </wp:positionH>
-                  <wp:positionV relativeFrom="paragraph">
-                    <wp:align>top</wp:align>
-                  </wp:positionV>
-                  <wp:extent cx="6332220" cy="3150235"/>
-                  <wp:effectExtent l="0" t="0" r="0" b="0"/>
-                  <wp:wrapSquare wrapText="largest"/>
-                  <wp:docPr id="18" name="Image12" descr=""/>
-                  <wp:cNvGraphicFramePr>
-                    <a:graphicFrameLocks xmlns:a="http://schemas.openxmlformats.org/drawingml/2006/main" noChangeAspect="1"/>
-                  </wp:cNvGraphicFramePr>
-                  <a:graphic xmlns:a="http://schemas.openxmlformats.org/drawingml/2006/main">
-                    <a:graphicData uri="http://schemas.openxmlformats.org/drawingml/2006/picture">
-                      <pic:pic xmlns:pic="http://schemas.openxmlformats.org/drawingml/2006/picture">
-                        <pic:nvPicPr>
-                          <pic:cNvPr id="18" name="Image12" descr=""/>
-                          <pic:cNvPicPr>
-                            <a:picLocks noChangeAspect="1" noChangeArrowheads="1"/>
-                          </pic:cNvPicPr>
-                        </pic:nvPicPr>
-                        <pic:blipFill>
-                          <a:blip r:embed="rId19"/>
-                          <a:stretch>
-                            <a:fillRect/>
-                          </a:stretch>
-                        </pic:blipFill>
-                        <pic:spPr bwMode="auto">
-                          <a:xfrm>
-                            <a:off x="0" y="0"/>
-                            <a:ext cx="6332220" cy="3150235"/>
-                          </a:xfrm>
-                          <a:prstGeom prst="rect">
-                            <a:avLst/>
-                          </a:prstGeom>
-                          <a:noFill/>
-                          <a:ln w="9525">
-                            <a:noFill/>
-                            <a:miter lim="800000"/>
-                            <a:headEnd/>
-                            <a:tailEnd/>
-                          </a:ln>
-                        </pic:spPr>
-                      </pic:pic>
-                    </a:graphicData>
-                  </a:graphic>
-                </wp:anchor>
-              </w:drawing>
-            </w:r>
-          </w:p>
-        </w:tc>
-      </w:tr>
-      <w:tr>
-        <w:trPr>
-          <w:trHeight w:val="346" w:hRule="atLeast"/>
-        </w:trPr>
-        <w:tc>
-          <w:tcPr>
-            <w:tcW w:w="9972" w:type="dxa"/>
-            <w:tcBorders/>
-            <w:shd w:fill="auto" w:val="clear"/>
-          </w:tcPr>
-          <w:p>
-            <w:pPr>
-              <w:pStyle w:val="Normal"/>
-              <w:tabs>
-                <w:tab w:val="left" w:pos="0" w:leader="none"/>
-                <w:tab w:val="left" w:pos="284" w:leader="none"/>
-              </w:tabs>
-              <w:jc w:val="center"/>
-              <w:rPr/>
-            </w:pPr>
-            <w:r>
-              <w:drawing>
-                <wp:anchor behindDoc="0" distT="0" distB="0" distL="0" distR="0" simplePos="0" locked="0" layoutInCell="1" allowOverlap="1" relativeHeight="12">
-                  <wp:simplePos x="0" y="0"/>
-                  <wp:positionH relativeFrom="column">
-                    <wp:align>center</wp:align>
-                  </wp:positionH>
-                  <wp:positionV relativeFrom="paragraph">
-                    <wp:align>top</wp:align>
-                  </wp:positionV>
-                  <wp:extent cx="6332220" cy="3150235"/>
-                  <wp:effectExtent l="0" t="0" r="0" b="0"/>
-                  <wp:wrapSquare wrapText="largest"/>
-                  <wp:docPr id="19" name="Image13" descr=""/>
-                  <wp:cNvGraphicFramePr>
-                    <a:graphicFrameLocks xmlns:a="http://schemas.openxmlformats.org/drawingml/2006/main" noChangeAspect="1"/>
-                  </wp:cNvGraphicFramePr>
-                  <a:graphic xmlns:a="http://schemas.openxmlformats.org/drawingml/2006/main">
-                    <a:graphicData uri="http://schemas.openxmlformats.org/drawingml/2006/picture">
-                      <pic:pic xmlns:pic="http://schemas.openxmlformats.org/drawingml/2006/picture">
-                        <pic:nvPicPr>
-                          <pic:cNvPr id="19" name="Image13" descr=""/>
-                          <pic:cNvPicPr>
-                            <a:picLocks noChangeAspect="1" noChangeArrowheads="1"/>
-                          </pic:cNvPicPr>
-                        </pic:nvPicPr>
-                        <pic:blipFill>
-                          <a:blip r:embed="rId20"/>
-                          <a:stretch>
-                            <a:fillRect/>
-                          </a:stretch>
-                        </pic:blipFill>
-                        <pic:spPr bwMode="auto">
-                          <a:xfrm>
-                            <a:off x="0" y="0"/>
-                            <a:ext cx="6332220" cy="3150235"/>
-                          </a:xfrm>
-                          <a:prstGeom prst="rect">
-                            <a:avLst/>
-                          </a:prstGeom>
-                          <a:noFill/>
-                          <a:ln w="9525">
-                            <a:noFill/>
-                            <a:miter lim="800000"/>
-                            <a:headEnd/>
-                            <a:tailEnd/>
-                          </a:ln>
-                        </pic:spPr>
-                      </pic:pic>
-                    </a:graphicData>
-                  </a:graphic>
-                </wp:anchor>
-              </w:drawing>
-            </w:r>
+              <w:pStyle w:val="Normal"/>
+              <w:tabs>
+                <w:tab w:val="left" w:pos="0" w:leader="none"/>
+                <w:tab w:val="left" w:pos="284" w:leader="none"/>
+              </w:tabs>
+              <w:jc w:val="center"/>
+              <w:rPr/>
+            </w:pPr>
             <w:r>
               <w:rPr>
                 <w:rFonts w:cs="Times New Roman" w:ascii="Times New Roman" w:hAnsi="Times New Roman"/>
@@ -13426,16 +13769,7 @@
                 <w:bCs/>
                 <w:spacing w:val="0"/>
               </w:rPr>
-              <w:t>F</w:t>
-            </w:r>
-            <w:r>
-              <w:rPr>
-                <w:rFonts w:cs="Times New Roman" w:ascii="Times New Roman" w:hAnsi="Times New Roman"/>
-                <w:b/>
-                <w:bCs/>
-                <w:spacing w:val="0"/>
-              </w:rPr>
-              <w:t>igure 9: Power profiles in radial and axial directions for coupled and non-coupled (NC) simulations.</w:t>
+              <w:t>Figure 9: Power profiles in radial and axial directions for coupled and non-coupled (NC) simulations.</w:t>
             </w:r>
           </w:p>
         </w:tc>
@@ -13602,14 +13936,7 @@
                 <w:rFonts w:cs="Times New Roman" w:ascii="Times New Roman" w:hAnsi="Times New Roman"/>
                 <w:spacing w:val="0"/>
               </w:rPr>
-              <w:t>Fuel pin</w:t>
-            </w:r>
-            <w:r>
-              <w:rPr>
-                <w:rFonts w:cs="Times New Roman" w:ascii="Times New Roman" w:hAnsi="Times New Roman"/>
-                <w:spacing w:val="0"/>
-              </w:rPr>
-              <w:t xml:space="preserve"> power [kW]</w:t>
+              <w:t>Fuel pin power [kW]</w:t>
             </w:r>
           </w:p>
         </w:tc>
@@ -13644,21 +13971,7 @@
                 <w:rFonts w:cs="Times New Roman" w:ascii="Times New Roman" w:hAnsi="Times New Roman"/>
                 <w:spacing w:val="0"/>
               </w:rPr>
-              <w:t xml:space="preserve">Full core power </w:t>
-            </w:r>
-            <w:r>
-              <w:rPr>
-                <w:rFonts w:cs="Times New Roman" w:ascii="Times New Roman" w:hAnsi="Times New Roman"/>
-                <w:spacing w:val="0"/>
-              </w:rPr>
-              <w:t xml:space="preserve">equivalence </w:t>
-            </w:r>
-            <w:r>
-              <w:rPr>
-                <w:rFonts w:cs="Times New Roman" w:ascii="Times New Roman" w:hAnsi="Times New Roman"/>
-                <w:spacing w:val="0"/>
-              </w:rPr>
-              <w:t>[kW]</w:t>
+              <w:t>Full core power equivalence [kW]</w:t>
             </w:r>
           </w:p>
         </w:tc>
@@ -13730,14 +14043,7 @@
                 <w:rFonts w:cs="Times New Roman" w:ascii="Times New Roman" w:hAnsi="Times New Roman"/>
                 <w:spacing w:val="0"/>
               </w:rPr>
-              <w:t xml:space="preserve">Coupled </w:t>
-            </w:r>
-            <w:r>
-              <w:rPr>
-                <w:rFonts w:cs="Times New Roman" w:ascii="Times New Roman" w:hAnsi="Times New Roman"/>
-                <w:spacing w:val="0"/>
-              </w:rPr>
-              <w:t>k</w:t>
+              <w:t>Coupled k</w:t>
             </w:r>
             <w:r>
               <w:rPr>
@@ -14138,13 +14444,7 @@
               <w:rPr>
                 <w:rFonts w:cs="Times New Roman" w:ascii="Times New Roman" w:hAnsi="Times New Roman"/>
               </w:rPr>
-              <w:t>1.</w:t>
-            </w:r>
-            <w:r>
-              <w:rPr>
-                <w:rFonts w:cs="Times New Roman" w:ascii="Times New Roman" w:hAnsi="Times New Roman"/>
-              </w:rPr>
-              <w:t>14354</w:t>
+              <w:t>1.14354</w:t>
             </w:r>
           </w:p>
         </w:tc>
@@ -14199,21 +14499,7 @@
           <w:rFonts w:cs="Times New Roman" w:ascii="Times New Roman" w:hAnsi="Times New Roman"/>
           <w:spacing w:val="0"/>
         </w:rPr>
-        <w:t>decreased</w:t>
-      </w:r>
-      <w:r>
-        <w:rPr>
-          <w:rFonts w:cs="Times New Roman" w:ascii="Times New Roman" w:hAnsi="Times New Roman"/>
-          <w:spacing w:val="0"/>
-        </w:rPr>
-        <w:t xml:space="preserve"> as temperature increased in the materials for both standalone and coupled calculations.  This is due to the strong negative temperature coefficient </w:t>
-      </w:r>
-      <w:r>
-        <w:rPr>
-          <w:rFonts w:cs="Times New Roman" w:ascii="Times New Roman" w:hAnsi="Times New Roman"/>
-          <w:spacing w:val="0"/>
-        </w:rPr>
-        <w:t>of the modeled fuel element.</w:t>
+        <w:t>decreased as temperature increased in the materials for both standalone and coupled calculations.  This is due to the strong negative temperature coefficient of the modeled fuel element.</w:t>
       </w:r>
     </w:p>
     <w:p>
@@ -14251,42 +14537,14 @@
           <w:rFonts w:cs="Times New Roman" w:ascii="Times New Roman" w:hAnsi="Times New Roman"/>
           <w:spacing w:val="0"/>
         </w:rPr>
-        <w:t xml:space="preserve">Table </w:t>
-      </w:r>
-      <w:r>
-        <w:rPr>
-          <w:rFonts w:cs="Times New Roman" w:ascii="Times New Roman" w:hAnsi="Times New Roman"/>
-          <w:spacing w:val="0"/>
-        </w:rPr>
-        <w:t>9</w:t>
-      </w:r>
-      <w:r>
-        <w:rPr>
-          <w:rFonts w:cs="Times New Roman" w:ascii="Times New Roman" w:hAnsi="Times New Roman"/>
-          <w:spacing w:val="0"/>
-        </w:rPr>
-        <w:t xml:space="preserve"> also shows that all coupled simulations showed lower values than the standalone calculations </w:t>
-      </w:r>
-      <w:r>
-        <w:rPr>
-          <w:rFonts w:cs="Times New Roman" w:ascii="Times New Roman" w:hAnsi="Times New Roman"/>
-          <w:spacing w:val="0"/>
-        </w:rPr>
-        <w:t>under</w:t>
-      </w:r>
-      <w:r>
-        <w:rPr>
-          <w:rFonts w:cs="Times New Roman" w:ascii="Times New Roman" w:hAnsi="Times New Roman"/>
-          <w:spacing w:val="0"/>
-        </w:rPr>
-        <w:t xml:space="preserve"> the same conditions. </w:t>
-      </w:r>
-      <w:r>
-        <w:rPr>
-          <w:rFonts w:cs="Times New Roman" w:ascii="Times New Roman" w:hAnsi="Times New Roman"/>
-          <w:spacing w:val="0"/>
-        </w:rPr>
-        <w:t>This is due to the feedback from neutronic calculations: the updated cross-sections result in a different neutron flux distribution for the coupled simulation and therefore, a  difference in temperatures distributions.</w:t>
+        <w:t xml:space="preserve">Table 9 also shows that all coupled simulations showed lower values than the standalone calculations under the same conditions. This is due to the feedback from neutronic calculations: the updated cross-sections result in a different neutron flux distribution for the coupled simulation and therefore, a  difference in temperatures distributions </w:t>
+      </w:r>
+      <w:r>
+        <w:rPr>
+          <w:rFonts w:cs="Times New Roman" w:ascii="Times New Roman" w:hAnsi="Times New Roman"/>
+          <w:spacing w:val="0"/>
+        </w:rPr>
+        <w:t>after thermal-hydraulic calculations.</w:t>
       </w:r>
     </w:p>
     <w:p>
@@ -14303,7 +14561,10 @@
         </w:rPr>
       </w:pPr>
       <w:r>
-        <w:rPr/>
+        <w:rPr>
+          <w:rFonts w:cs="Times New Roman" w:ascii="Times New Roman" w:hAnsi="Times New Roman"/>
+          <w:spacing w:val="0"/>
+        </w:rPr>
       </w:r>
     </w:p>
     <w:p>
@@ -14321,7 +14582,21 @@
           <w:rFonts w:cs="Times New Roman" w:ascii="Times New Roman" w:hAnsi="Times New Roman"/>
           <w:spacing w:val="0"/>
         </w:rPr>
-        <w:t xml:space="preserve">This is also expected as the temperature at the higher flux positions will be above the average temperature, reducing the reactivity more in this region. This effect outweighs the inverse effect of the extremities of the fuel that will have below average temperatures, as these regions will have a lower neutron flux. </w:t>
+        <w:t xml:space="preserve">This is also expected as the temperature at the higher flux positions will be above the average temperature, </w:t>
+      </w:r>
+      <w:r>
+        <w:rPr>
+          <w:rFonts w:cs="Times New Roman" w:ascii="Times New Roman" w:hAnsi="Times New Roman"/>
+          <w:spacing w:val="0"/>
+        </w:rPr>
+        <w:t xml:space="preserve">changing cross-sections and </w:t>
+      </w:r>
+      <w:r>
+        <w:rPr>
+          <w:rFonts w:cs="Times New Roman" w:ascii="Times New Roman" w:hAnsi="Times New Roman"/>
+          <w:spacing w:val="0"/>
+        </w:rPr>
+        <w:t xml:space="preserve">reducing the reactivity more in this region. This effect outweighs the inverse effect of the extremities of the fuel that will have below average temperatures, as these regions will have a lower neutron flux. </w:t>
       </w:r>
     </w:p>
     <w:p>
@@ -14396,7 +14671,22 @@
           <w:rFonts w:cs="Times New Roman" w:ascii="Times New Roman" w:hAnsi="Times New Roman"/>
           <w:spacing w:val="0"/>
         </w:rPr>
-        <w:t>A graphical view of values until calculations convergence is shown in Figure 9. Values for k</w:t>
+        <w:t>A graphical view of k</w:t>
+      </w:r>
+      <w:r>
+        <w:rPr>
+          <w:rFonts w:cs="Times New Roman" w:ascii="Times New Roman" w:hAnsi="Times New Roman"/>
+          <w:spacing w:val="0"/>
+          <w:vertAlign w:val="subscript"/>
+        </w:rPr>
+        <w:t xml:space="preserve">eff </w:t>
+      </w:r>
+      <w:r>
+        <w:rPr>
+          <w:rFonts w:cs="Times New Roman" w:ascii="Times New Roman" w:hAnsi="Times New Roman"/>
+          <w:spacing w:val="0"/>
+        </w:rPr>
+        <w:t>values until calculations convergence is shown in Figure 9. Values for k</w:t>
       </w:r>
       <w:r>
         <w:rPr>
@@ -14427,14 +14717,7 @@
           <w:rFonts w:cs="Times New Roman" w:ascii="Times New Roman" w:hAnsi="Times New Roman"/>
           <w:spacing w:val="0"/>
         </w:rPr>
-        <w:t xml:space="preserve">during one coupled simulation are plotted. The </w:t>
-      </w:r>
-      <w:r>
-        <w:rPr>
-          <w:rFonts w:cs="Times New Roman" w:ascii="Times New Roman" w:hAnsi="Times New Roman"/>
-          <w:spacing w:val="0"/>
-        </w:rPr>
-        <w:t>k</w:t>
+        <w:t>during one coupled simulation are plotted. The k</w:t>
       </w:r>
       <w:r>
         <w:rPr>
@@ -14464,7 +14747,7 @@
       </w:pPr>
       <w:r>
         <w:drawing>
-          <wp:anchor behindDoc="0" distT="0" distB="0" distL="0" distR="0" simplePos="0" locked="0" layoutInCell="1" allowOverlap="1" relativeHeight="45">
+          <wp:anchor behindDoc="0" distT="0" distB="0" distL="0" distR="0" simplePos="0" locked="0" layoutInCell="1" allowOverlap="1" relativeHeight="9">
             <wp:simplePos x="0" y="0"/>
             <wp:positionH relativeFrom="column">
               <wp:align>center</wp:align>
@@ -14523,7 +14806,16 @@
           <w:bCs/>
           <w:spacing w:val="0"/>
         </w:rPr>
-        <w:t>Figure 9: k</w:t>
+        <w:t>F</w:t>
+      </w:r>
+      <w:r>
+        <w:rPr>
+          <w:rFonts w:cs="Times New Roman" w:ascii="Times New Roman" w:hAnsi="Times New Roman"/>
+          <w:b/>
+          <w:bCs/>
+          <w:spacing w:val="0"/>
+        </w:rPr>
+        <w:t>igure 9: k</w:t>
       </w:r>
       <w:r>
         <w:rPr>
@@ -14609,42 +14901,37 @@
           <w:rFonts w:cs="Times New Roman" w:ascii="Times New Roman" w:hAnsi="Times New Roman"/>
           <w:spacing w:val="0"/>
         </w:rPr>
-        <w:t xml:space="preserve"> for the coupled calculations decreases below the values of standalone simulation in </w:t>
-      </w:r>
-      <w:r>
-        <w:rPr>
-          <w:rFonts w:cs="Times New Roman" w:ascii="Times New Roman" w:hAnsi="Times New Roman"/>
-          <w:spacing w:val="0"/>
-        </w:rPr>
-        <w:t>after a set of iterations</w:t>
-      </w:r>
-      <w:r>
-        <w:rPr>
-          <w:rFonts w:cs="Times New Roman" w:ascii="Times New Roman" w:hAnsi="Times New Roman"/>
-          <w:spacing w:val="0"/>
-        </w:rPr>
-        <w:t xml:space="preserve"> </w:t>
-      </w:r>
-      <w:r>
-        <w:rPr>
-          <w:rFonts w:cs="Times New Roman" w:ascii="Times New Roman" w:hAnsi="Times New Roman"/>
-          <w:spacing w:val="0"/>
-        </w:rPr>
-        <w:t xml:space="preserve">and then </w:t>
-      </w:r>
-      <w:r>
-        <w:rPr>
-          <w:rFonts w:cs="Times New Roman" w:ascii="Times New Roman" w:hAnsi="Times New Roman"/>
-          <w:spacing w:val="0"/>
-        </w:rPr>
-        <w:t xml:space="preserve">remains lower until convergence. Some oscillation of the coupled simulation was observed </w:t>
-      </w:r>
-      <w:r>
-        <w:rPr>
-          <w:rFonts w:cs="Times New Roman" w:ascii="Times New Roman" w:hAnsi="Times New Roman"/>
-          <w:spacing w:val="0"/>
-        </w:rPr>
-        <w:t>until achieving convergence after 24 calls to milonga. The intense decrease in k</w:t>
+        <w:t xml:space="preserve"> for the coupled calculations decreases below the values of standalone simulation after a set of iterations and then remains lower until convergence. Some oscillation of the coupled simulation was observed until achieving convergence after </w:t>
+      </w:r>
+      <w:r>
+        <w:rPr>
+          <w:rFonts w:cs="Times New Roman" w:ascii="Times New Roman" w:hAnsi="Times New Roman"/>
+          <w:spacing w:val="0"/>
+        </w:rPr>
+        <w:t>about 20</w:t>
+      </w:r>
+      <w:r>
+        <w:rPr>
+          <w:rFonts w:cs="Times New Roman" w:ascii="Times New Roman" w:hAnsi="Times New Roman"/>
+          <w:spacing w:val="0"/>
+        </w:rPr>
+        <w:t xml:space="preserve"> calls to </w:t>
+      </w:r>
+      <w:r>
+        <w:rPr>
+          <w:rFonts w:cs="Times New Roman" w:ascii="Times New Roman" w:hAnsi="Times New Roman"/>
+          <w:i/>
+          <w:iCs/>
+          <w:spacing w:val="0"/>
+        </w:rPr>
+        <w:t>milonga</w:t>
+      </w:r>
+      <w:r>
+        <w:rPr>
+          <w:rFonts w:cs="Times New Roman" w:ascii="Times New Roman" w:hAnsi="Times New Roman"/>
+          <w:spacing w:val="0"/>
+        </w:rPr>
+        <w:t>. The intense decrease in k</w:t>
       </w:r>
       <w:r>
         <w:rPr>
@@ -14694,7 +14981,10 @@
         </w:rPr>
       </w:pPr>
       <w:r>
-        <w:rPr/>
+        <w:rPr>
+          <w:rFonts w:cs="Times New Roman" w:ascii="Times New Roman" w:hAnsi="Times New Roman"/>
+          <w:spacing w:val="0"/>
+        </w:rPr>
       </w:r>
     </w:p>
     <w:p>
@@ -14955,10 +15245,7 @@
         </w:tabs>
         <w:jc w:val="center"/>
         <w:textAlignment w:val="center"/>
-        <w:rPr>
-          <w:rFonts w:ascii="Times New Roman" w:hAnsi="Times New Roman" w:cs="Times New Roman"/>
-          <w:spacing w:val="0"/>
-        </w:rPr>
+        <w:rPr/>
       </w:pPr>
       <w:r>
         <w:rPr>
@@ -14967,7 +15254,7 @@
           <w:bCs/>
           <w:spacing w:val="0"/>
         </w:rPr>
-        <w:t>Figure 10: Radial (left) and axial (right) profiles for relative flux for standalone and fully-coupled calculations..</w:t>
+        <w:t>Figure 10: Radial (left) and axial (right) profiles for relative flux for standalone and fully-coupled calculations.</w:t>
       </w:r>
     </w:p>
     <w:p>
@@ -14977,27 +15264,6 @@
           <w:tab w:val="left" w:pos="0" w:leader="none"/>
           <w:tab w:val="left" w:pos="284" w:leader="none"/>
         </w:tabs>
-        <w:rPr>
-          <w:rFonts w:ascii="Times New Roman" w:hAnsi="Times New Roman" w:cs="Times New Roman"/>
-          <w:spacing w:val="0"/>
-        </w:rPr>
-      </w:pPr>
-      <w:r>
-        <w:rPr>
-          <w:rFonts w:cs="Times New Roman" w:ascii="Times New Roman" w:hAnsi="Times New Roman"/>
-          <w:spacing w:val="0"/>
-        </w:rPr>
-      </w:r>
-    </w:p>
-    <w:p>
-      <w:pPr>
-        <w:pStyle w:val="Normal"/>
-        <w:tabs>
-          <w:tab w:val="left" w:pos="0" w:leader="none"/>
-          <w:tab w:val="left" w:pos="284" w:leader="none"/>
-        </w:tabs>
-        <w:jc w:val="center"/>
-        <w:textAlignment w:val="center"/>
         <w:rPr>
           <w:rFonts w:ascii="Times New Roman" w:hAnsi="Times New Roman" w:cs="Times New Roman"/>
           <w:b/>
@@ -15033,7 +15299,21 @@
           <w:rFonts w:cs="Times New Roman" w:ascii="Times New Roman" w:hAnsi="Times New Roman"/>
           <w:spacing w:val="0"/>
         </w:rPr>
-        <w:t>In order to visualize the results of coupled calculations relative to standalone execution, a set of images were generated showing the differences in relative fluxes and power between the coupled and non-coupled calculations. Figure 11 shows these differences from different views of the model. In these images the previously described temperature and neutron flux effects can be visualized in terms of power differences.</w:t>
+        <w:t xml:space="preserve">In order to visualize the results of coupled calculations relative to standalone execution, a set of images were generated showing the differences in relative fluxes and power between the coupled and non-coupled calculations. Figure 11 shows these differences from different views of the model. In these images the previously described temperature and neutron flux effects can be visualized in terms of </w:t>
+      </w:r>
+      <w:r>
+        <w:rPr>
+          <w:rFonts w:cs="Times New Roman" w:ascii="Times New Roman" w:hAnsi="Times New Roman"/>
+          <w:spacing w:val="0"/>
+        </w:rPr>
+        <w:t xml:space="preserve">flux and </w:t>
+      </w:r>
+      <w:r>
+        <w:rPr>
+          <w:rFonts w:cs="Times New Roman" w:ascii="Times New Roman" w:hAnsi="Times New Roman"/>
+          <w:spacing w:val="0"/>
+        </w:rPr>
+        <w:t>power differences.</w:t>
       </w:r>
     </w:p>
     <w:p>
@@ -15252,17 +15532,70 @@
           <w:tab w:val="left" w:pos="284" w:leader="none"/>
         </w:tabs>
         <w:jc w:val="both"/>
-        <w:rPr>
-          <w:rFonts w:ascii="Times New Roman" w:hAnsi="Times New Roman" w:cs="Times New Roman"/>
-          <w:spacing w:val="0"/>
-        </w:rPr>
-      </w:pPr>
-      <w:r>
-        <w:rPr>
-          <w:rFonts w:cs="Times New Roman" w:ascii="Times New Roman" w:hAnsi="Times New Roman"/>
-          <w:spacing w:val="0"/>
-        </w:rPr>
-        <w:t>In this paper, a coupled neutronic/thermal hydraulic system based on finite volumes was developed primarily using open software. This coupled-framework uses shared-memory to allow data interchange between two different software without time penalty. It has the advantage of solving neutronic and thermal-hydraulic at the same level of detail, using the same mesh for it. The system is applied to a single TRIGA fuel element considering only its active portion. The results show the coupling system effectively works and that the multi-physics calculations gives flattened shapes for neutron flux when compared to standalone calculations and, as its consequences, the power shape is also affected.</w:t>
+        <w:rPr/>
+      </w:pPr>
+      <w:r>
+        <w:rPr>
+          <w:rFonts w:cs="Times New Roman" w:ascii="Times New Roman" w:hAnsi="Times New Roman"/>
+          <w:spacing w:val="0"/>
+        </w:rPr>
+        <w:t>In this paper, a coupled neutronic</w:t>
+      </w:r>
+      <w:r>
+        <w:rPr>
+          <w:rFonts w:cs="Times New Roman" w:ascii="Times New Roman" w:hAnsi="Times New Roman"/>
+          <w:spacing w:val="0"/>
+        </w:rPr>
+        <w:t xml:space="preserve"> and </w:t>
+      </w:r>
+      <w:r>
+        <w:rPr>
+          <w:rFonts w:cs="Times New Roman" w:ascii="Times New Roman" w:hAnsi="Times New Roman"/>
+          <w:spacing w:val="0"/>
+        </w:rPr>
+        <w:t>thermal hydraulic system based on finite volumes was developed primarily using open software. This coupled-framework uses shared-memory to allow data interchange between two different software without time penalty. It has the advantage of solving neutronic</w:t>
+      </w:r>
+      <w:r>
+        <w:rPr>
+          <w:rFonts w:cs="Times New Roman" w:ascii="Times New Roman" w:hAnsi="Times New Roman"/>
+          <w:spacing w:val="0"/>
+        </w:rPr>
+        <w:t>s</w:t>
+      </w:r>
+      <w:r>
+        <w:rPr>
+          <w:rFonts w:cs="Times New Roman" w:ascii="Times New Roman" w:hAnsi="Times New Roman"/>
+          <w:spacing w:val="0"/>
+        </w:rPr>
+        <w:t xml:space="preserve"> and thermal-hydraulic</w:t>
+      </w:r>
+      <w:r>
+        <w:rPr>
+          <w:rFonts w:cs="Times New Roman" w:ascii="Times New Roman" w:hAnsi="Times New Roman"/>
+          <w:spacing w:val="0"/>
+        </w:rPr>
+        <w:t>s</w:t>
+      </w:r>
+      <w:r>
+        <w:rPr>
+          <w:rFonts w:cs="Times New Roman" w:ascii="Times New Roman" w:hAnsi="Times New Roman"/>
+          <w:spacing w:val="0"/>
+        </w:rPr>
+        <w:t xml:space="preserve"> at the same level of detail, using the same mesh for it. The system is applied to a single TRIGA fuel </w:t>
+      </w:r>
+      <w:r>
+        <w:rPr>
+          <w:rFonts w:cs="Times New Roman" w:ascii="Times New Roman" w:hAnsi="Times New Roman"/>
+          <w:spacing w:val="0"/>
+        </w:rPr>
+        <w:t>pin</w:t>
+      </w:r>
+      <w:r>
+        <w:rPr>
+          <w:rFonts w:cs="Times New Roman" w:ascii="Times New Roman" w:hAnsi="Times New Roman"/>
+          <w:spacing w:val="0"/>
+        </w:rPr>
+        <w:t xml:space="preserve"> considering only its active portion. The results show the coupling system effectively works and that the multi-physics calculations gives flattened shapes for neutron flux when compared to standalone calculations and, as its consequences, the power shape is also affected.</w:t>
       </w:r>
     </w:p>
     <w:p>
@@ -15603,8 +15936,7 @@
     </w:p>
     <w:p>
       <w:pPr>
-        <w:pStyle w:val="TextBodyIndent"/>
-        <w:jc w:val="both"/>
+        <w:pStyle w:val="Normal"/>
         <w:pPrChange w:id="0" w:author="claubia pereira" w:date="2016-10-23T22:27:00Z">
           <w:pPr>
             <w:jc w:val="both"/>
@@ -15616,13 +15948,14 @@
       </w:pPr>
       <w:r>
         <w:rPr>
+          <w:rFonts w:ascii="Times new Roman" w:hAnsi="Times new Roman"/>
           <w:szCs w:val="24"/>
         </w:rPr>
         <w:t xml:space="preserve">The authors are grateful to the Brazilian research funding agencies, CNEN, CNPq, CAPES and FAPEMIG for their support. Furthermore, </w:t>
       </w:r>
       <w:r>
         <w:rPr>
-          <w:rFonts w:cs="Times New Roman" w:ascii="Times New Roman" w:hAnsi="Times New Roman"/>
+          <w:rFonts w:cs="Times New Roman" w:ascii="Times new Roman" w:hAnsi="Times new Roman"/>
         </w:rPr>
         <w:t>the first author would like to thank the colleagues Álvaro Bernal and Gumersindo Verdú from UPV – Politechnical University of València, Spain – for their invaluable contributions for this work during a scholarship financed by CAPES – Brazilian Federal Agency for Support and Evaluation of Graduate Education within the Ministry of Education of Brazil - in the basis of PDSE scholarship program.</w:t>
       </w:r>
@@ -18233,21 +18566,28 @@
         <w:pStyle w:val="Normal"/>
         <w:jc w:val="both"/>
         <w:pPrChange w:id="0" w:author="claubia pereira" w:date="2016-10-23T22:28:00Z"/>
-        <w:rPr/>
-      </w:pPr>
-      <w:r>
-        <w:rPr/>
+        <w:rPr>
+          <w:rFonts w:ascii="Times New Roman" w:hAnsi="Times New Roman"/>
+        </w:rPr>
+      </w:pPr>
+      <w:r>
+        <w:rPr>
+          <w:rFonts w:ascii="Times New Roman" w:hAnsi="Times New Roman"/>
+        </w:rPr>
         <w:t xml:space="preserve">Androutsellis-Theotokis, S., Spinellis, D., Kechagia, M. and Gousios, G. (2010) </w:t>
       </w:r>
       <w:r>
         <w:rPr>
+          <w:rFonts w:ascii="Times New Roman" w:hAnsi="Times New Roman"/>
           <w:i/>
           <w:iCs/>
         </w:rPr>
         <w:t>Open Source Software: A Survey from 10,000 Feet</w:t>
       </w:r>
       <w:r>
-        <w:rPr/>
+        <w:rPr>
+          <w:rFonts w:ascii="Times New Roman" w:hAnsi="Times New Roman"/>
+        </w:rPr>
         <w:t>. Foundations and Trends in Technology, Information and Operations Management, Vol. 4, Nos. 304, 187-347</w:t>
       </w:r>
     </w:p>
@@ -18255,10 +18595,113 @@
       <w:pPr>
         <w:pStyle w:val="Normal"/>
         <w:jc w:val="both"/>
-        <w:rPr/>
-      </w:pPr>
-      <w:r>
-        <w:rPr/>
+        <w:rPr>
+          <w:rFonts w:ascii="Times New Roman" w:hAnsi="Times New Roman"/>
+        </w:rPr>
+      </w:pPr>
+      <w:r>
+        <w:rPr>
+          <w:rFonts w:ascii="Times New Roman" w:hAnsi="Times New Roman"/>
+        </w:rPr>
+      </w:r>
+    </w:p>
+    <w:p>
+      <w:pPr>
+        <w:pStyle w:val="Normal"/>
+        <w:jc w:val="both"/>
+        <w:pPrChange w:id="0" w:author="claubia pereira" w:date="2016-10-23T22:28:00Z"/>
+        <w:rPr>
+          <w:rFonts w:ascii="Times New Roman" w:hAnsi="Times New Roman"/>
+        </w:rPr>
+      </w:pPr>
+      <w:r>
+        <w:rPr>
+          <w:rFonts w:ascii="Times New Roman" w:hAnsi="Times New Roman"/>
+        </w:rPr>
+        <w:t xml:space="preserve">Araújo Silva, V. V., dos Santos, A. A. C., Mesquita, A. Z., Bernal, A., Miró, R., Verdú, G. and Pereira, C. (2015) </w:t>
+      </w:r>
+      <w:r>
+        <w:rPr>
+          <w:rFonts w:ascii="Times New Roman" w:hAnsi="Times New Roman"/>
+          <w:i/>
+          <w:iCs/>
+        </w:rPr>
+        <w:t xml:space="preserve">Finite volume thermal-hydraulics and neutronics coupled calculations. </w:t>
+      </w:r>
+      <w:r>
+        <w:rPr>
+          <w:rFonts w:ascii="Times New Roman" w:hAnsi="Times New Roman"/>
+        </w:rPr>
+        <w:t>Proceedings of ICAPP 2015, May 03-06. Nice, France.</w:t>
+      </w:r>
+    </w:p>
+    <w:p>
+      <w:pPr>
+        <w:pStyle w:val="Normal"/>
+        <w:jc w:val="both"/>
+        <w:rPr>
+          <w:rFonts w:ascii="Times New Roman" w:hAnsi="Times New Roman"/>
+        </w:rPr>
+      </w:pPr>
+      <w:r>
+        <w:rPr>
+          <w:rFonts w:ascii="Times New Roman" w:hAnsi="Times New Roman"/>
+        </w:rPr>
+      </w:r>
+    </w:p>
+    <w:p>
+      <w:pPr>
+        <w:pStyle w:val="PreformattedText"/>
+        <w:jc w:val="both"/>
+        <w:pPrChange w:id="0" w:author="claubia pereira" w:date="2016-10-23T22:28:00Z"/>
+        <w:rPr>
+          <w:rFonts w:ascii="Times New Roman" w:hAnsi="Times New Roman"/>
+        </w:rPr>
+      </w:pPr>
+      <w:r>
+        <w:rPr>
+          <w:rFonts w:cs="Liberation Serif" w:ascii="Times New Roman" w:hAnsi="Times New Roman"/>
+          <w:sz w:val="24"/>
+          <w:szCs w:val="24"/>
+        </w:rPr>
+        <w:t xml:space="preserve">Balay, S.,  Abhyankar, S., Adams, M. F., Brown, J., Brune, P., </w:t>
+      </w:r>
+      <w:r>
+        <w:rPr>
+          <w:rFonts w:cs="Liberation Serif" w:ascii="Times New Roman" w:hAnsi="Times New Roman"/>
+          <w:sz w:val="24"/>
+        </w:rPr>
+        <w:t xml:space="preserve">Buschelman, K., Dalcin, L., Eijkhout, V., Gropp, W. D., Kaushik, D., Knepley, M. G., Curfman McInnes, L., Rupp, K., Smith, B. F., Zampini, S. and Zhang, H. (2016) </w:t>
+      </w:r>
+      <w:r>
+        <w:rPr>
+          <w:rFonts w:cs="Liberation Serif" w:ascii="Times New Roman" w:hAnsi="Times New Roman"/>
+          <w:i/>
+          <w:iCs/>
+          <w:sz w:val="24"/>
+        </w:rPr>
+        <w:t>PETSc Users Manual</w:t>
+      </w:r>
+      <w:r>
+        <w:rPr>
+          <w:rFonts w:cs="Liberation Serif" w:ascii="Times New Roman" w:hAnsi="Times New Roman"/>
+          <w:sz w:val="24"/>
+        </w:rPr>
+        <w:t>, ANL-95/11 - Revision 3.7. Argonne National Laboratory, 2016. http://www.mcs.anl.gov/petsc</w:t>
+      </w:r>
+    </w:p>
+    <w:p>
+      <w:pPr>
+        <w:pStyle w:val="Normal"/>
+        <w:jc w:val="both"/>
+        <w:rPr>
+          <w:rFonts w:ascii="Times New Roman" w:hAnsi="Times New Roman"/>
+        </w:rPr>
+      </w:pPr>
+      <w:r>
+        <w:rPr>
+          <w:rFonts w:ascii="Times New Roman" w:hAnsi="Times New Roman"/>
+        </w:rPr>
       </w:r>
     </w:p>
     <w:p>
@@ -18269,112 +18712,38 @@
         <w:rPr/>
       </w:pPr>
       <w:r>
-        <w:rPr/>
-        <w:t xml:space="preserve">Araújo Silva, V. V., dos Santos, A. A. C., Mesquita, A. Z., Bernal, A., Miró, R., Verdú, G. and Pereira, C. (2015) </w:t>
-      </w:r>
-      <w:r>
-        <w:rPr>
+        <w:rPr>
+          <w:rFonts w:ascii="Times New Roman" w:hAnsi="Times New Roman"/>
+        </w:rPr>
+        <w:t xml:space="preserve">Bennett, A., Avramova, M. and Ivanov, K. (2016) </w:t>
+      </w:r>
+      <w:r>
+        <w:rPr>
+          <w:rFonts w:ascii="Times New Roman" w:hAnsi="Times New Roman"/>
           <w:i/>
           <w:iCs/>
         </w:rPr>
-        <w:t xml:space="preserve">Finite volume thermal-hydraulics and neutronics coupled calculations. </w:t>
-      </w:r>
-      <w:r>
-        <w:rPr/>
-        <w:t>Proceedings of ICAPP 2015, May 03-06. Nice, France.</w:t>
-      </w:r>
-    </w:p>
-    <w:p>
-      <w:pPr>
-        <w:pStyle w:val="Normal"/>
-        <w:jc w:val="both"/>
-        <w:rPr/>
-      </w:pPr>
-      <w:r>
-        <w:rPr/>
-      </w:r>
-    </w:p>
-    <w:p>
-      <w:pPr>
-        <w:pStyle w:val="PreformattedText"/>
-        <w:jc w:val="both"/>
-        <w:pPrChange w:id="0" w:author="claubia pereira" w:date="2016-10-23T22:28:00Z"/>
-        <w:rPr/>
-      </w:pPr>
-      <w:r>
-        <w:rPr>
-          <w:rFonts w:cs="Liberation Serif" w:ascii="Liberation Serif" w:hAnsi="Liberation Serif"/>
-          <w:sz w:val="24"/>
-          <w:szCs w:val="24"/>
-        </w:rPr>
-        <w:t xml:space="preserve">Balay, S.,  Abhyankar, S., Adams, M. F., Brown, J., Brune, P., </w:t>
-      </w:r>
-      <w:r>
-        <w:rPr>
-          <w:rFonts w:cs="Liberation Serif" w:ascii="Liberation Serif" w:hAnsi="Liberation Serif"/>
-          <w:sz w:val="24"/>
-        </w:rPr>
-        <w:t xml:space="preserve">Buschelman, K., Dalcin, L., Eijkhout, V., Gropp, W. D., Kaushik, D., Knepley, M. G., Curfman McInnes, L., Rupp, K., Smith, B. F., Zampini, S. and Zhang, H. (2016) </w:t>
-      </w:r>
-      <w:r>
-        <w:rPr>
-          <w:rFonts w:cs="Liberation Serif" w:ascii="Liberation Serif" w:hAnsi="Liberation Serif"/>
-          <w:i/>
-          <w:iCs/>
-          <w:sz w:val="24"/>
-        </w:rPr>
-        <w:t>PETSc Users Manual</w:t>
-      </w:r>
-      <w:r>
-        <w:rPr>
-          <w:rFonts w:cs="Liberation Serif" w:ascii="Liberation Serif" w:hAnsi="Liberation Serif"/>
-          <w:sz w:val="24"/>
-        </w:rPr>
-        <w:t>, ANL-95/11 - Revision 3.7. Argonne National Laboratory, 2016. http://www.mcs.anl.gov/petsc</w:t>
-      </w:r>
-    </w:p>
-    <w:p>
-      <w:pPr>
-        <w:pStyle w:val="Normal"/>
-        <w:jc w:val="both"/>
-        <w:rPr/>
-      </w:pPr>
-      <w:r>
-        <w:rPr/>
-      </w:r>
-    </w:p>
-    <w:p>
-      <w:pPr>
-        <w:pStyle w:val="Normal"/>
-        <w:jc w:val="both"/>
-        <w:pPrChange w:id="0" w:author="claubia pereira" w:date="2016-10-23T22:28:00Z"/>
-        <w:rPr/>
-      </w:pPr>
-      <w:r>
-        <w:rPr/>
-        <w:t xml:space="preserve">Bennett, A., Avramova, M. and Ivanov, K. (2016) </w:t>
-      </w:r>
-      <w:r>
-        <w:rPr>
-          <w:i/>
-          <w:iCs/>
-        </w:rPr>
         <w:t>Coupled MCNP6/CTF code: Development, testing and application</w:t>
       </w:r>
       <w:r>
-        <w:rPr/>
+        <w:rPr>
+          <w:rFonts w:ascii="Times New Roman" w:hAnsi="Times New Roman"/>
+        </w:rPr>
         <w:t xml:space="preserve">, Annals of Nuclear Energy, Volume 96, Pages 1-11, ISSN 0306-4549, </w:t>
       </w:r>
       <w:hyperlink r:id="rId46">
         <w:r>
           <w:rPr>
             <w:rStyle w:val="InternetLink"/>
+            <w:rFonts w:ascii="Times New Roman" w:hAnsi="Times New Roman"/>
           </w:rPr>
           <w:t>http://dx.doi.org/10.1016/j.anucene.2016.05.008</w:t>
         </w:r>
       </w:hyperlink>
       <w:r>
-        <w:rPr/>
+        <w:rPr>
+          <w:rFonts w:ascii="Times New Roman" w:hAnsi="Times New Roman"/>
+        </w:rPr>
         <w:t>.</w:t>
       </w:r>
     </w:p>
@@ -18382,10 +18751,102 @@
       <w:pPr>
         <w:pStyle w:val="Normal"/>
         <w:jc w:val="both"/>
-        <w:rPr/>
-      </w:pPr>
-      <w:r>
-        <w:rPr/>
+        <w:rPr>
+          <w:rFonts w:ascii="Times New Roman" w:hAnsi="Times New Roman"/>
+        </w:rPr>
+      </w:pPr>
+      <w:r>
+        <w:rPr>
+          <w:rFonts w:ascii="Times New Roman" w:hAnsi="Times New Roman"/>
+        </w:rPr>
+      </w:r>
+    </w:p>
+    <w:p>
+      <w:pPr>
+        <w:pStyle w:val="Normal"/>
+        <w:jc w:val="both"/>
+        <w:pPrChange w:id="0" w:author="claubia pereira" w:date="2016-10-23T22:28:00Z"/>
+        <w:rPr>
+          <w:rFonts w:ascii="Times New Roman" w:hAnsi="Times New Roman"/>
+        </w:rPr>
+      </w:pPr>
+      <w:r>
+        <w:rPr>
+          <w:rFonts w:ascii="Times New Roman" w:hAnsi="Times New Roman"/>
+        </w:rPr>
+        <w:t xml:space="preserve">Boyd, W., Shaner, S., Li, L., Forget, B. and Smith, K. (2014) </w:t>
+      </w:r>
+      <w:r>
+        <w:rPr>
+          <w:rFonts w:ascii="Times New Roman" w:hAnsi="Times New Roman"/>
+          <w:i/>
+          <w:iCs/>
+        </w:rPr>
+        <w:t>The OpenMOC method of characteristics neutral particle transport code</w:t>
+      </w:r>
+      <w:r>
+        <w:rPr>
+          <w:rFonts w:ascii="Times New Roman" w:hAnsi="Times New Roman"/>
+        </w:rPr>
+        <w:t>, Annals of Nuclear Energy, Volume 68, Pages 43-52, ISSN 0306-4549, http://dx.doi.org/10.1016/j.anucene.2013.12.012.</w:t>
+      </w:r>
+    </w:p>
+    <w:p>
+      <w:pPr>
+        <w:pStyle w:val="Normal"/>
+        <w:jc w:val="both"/>
+        <w:rPr>
+          <w:rFonts w:ascii="Times New Roman" w:hAnsi="Times New Roman"/>
+        </w:rPr>
+      </w:pPr>
+      <w:r>
+        <w:rPr>
+          <w:rFonts w:ascii="Times New Roman" w:hAnsi="Times New Roman"/>
+        </w:rPr>
+      </w:r>
+    </w:p>
+    <w:p>
+      <w:pPr>
+        <w:pStyle w:val="Normal"/>
+        <w:jc w:val="both"/>
+        <w:pPrChange w:id="0" w:author="claubia pereira" w:date="2016-10-23T22:28:00Z"/>
+        <w:rPr>
+          <w:rFonts w:ascii="Times New Roman" w:hAnsi="Times New Roman"/>
+        </w:rPr>
+      </w:pPr>
+      <w:r>
+        <w:rPr>
+          <w:rFonts w:ascii="Times New Roman" w:hAnsi="Times New Roman"/>
+        </w:rPr>
+        <w:t xml:space="preserve">Galassi, M., Davies, J., Theiler, J., Gough B., Jungman, G., Alken, P., Booth, M., Rossi, F. and Ulerich, R. (2009) </w:t>
+      </w:r>
+      <w:r>
+        <w:rPr>
+          <w:rFonts w:ascii="Times New Roman" w:hAnsi="Times New Roman"/>
+          <w:i/>
+          <w:iCs/>
+        </w:rPr>
+        <w:t>GNU Scientific Library Reference Manual</w:t>
+      </w:r>
+      <w:r>
+        <w:rPr>
+          <w:rFonts w:ascii="Times New Roman" w:hAnsi="Times New Roman"/>
+        </w:rPr>
+        <w:t xml:space="preserve"> - Third Edition, ISBN 0954612078.</w:t>
+      </w:r>
+    </w:p>
+    <w:p>
+      <w:pPr>
+        <w:pStyle w:val="Normal"/>
+        <w:jc w:val="both"/>
+        <w:rPr>
+          <w:rFonts w:ascii="Times New Roman" w:hAnsi="Times New Roman"/>
+        </w:rPr>
+      </w:pPr>
+      <w:r>
+        <w:rPr>
+          <w:rFonts w:ascii="Times New Roman" w:hAnsi="Times New Roman"/>
+        </w:rPr>
       </w:r>
     </w:p>
     <w:p>
@@ -18396,85 +18857,24 @@
         <w:rPr/>
       </w:pPr>
       <w:r>
-        <w:rPr/>
-        <w:t xml:space="preserve">Boyd, W., Shaner, S., Li, L., Forget, B. and Smith, K. (2014) </w:t>
-      </w:r>
-      <w:r>
-        <w:rPr>
-          <w:i/>
-          <w:iCs/>
-        </w:rPr>
-        <w:t>The OpenMOC method of characteristics neutral particle transport code</w:t>
-      </w:r>
-      <w:r>
-        <w:rPr/>
-        <w:t>, Annals of Nuclear Energy, Volume 68, Pages 43-52, ISSN 0306-4549, http://dx.doi.org/10.1016/j.anucene.2013.12.012.</w:t>
-      </w:r>
-    </w:p>
-    <w:p>
-      <w:pPr>
-        <w:pStyle w:val="Normal"/>
-        <w:jc w:val="both"/>
-        <w:rPr/>
-      </w:pPr>
-      <w:r>
-        <w:rPr/>
-      </w:r>
-    </w:p>
-    <w:p>
-      <w:pPr>
-        <w:pStyle w:val="Normal"/>
-        <w:jc w:val="both"/>
-        <w:pPrChange w:id="0" w:author="claubia pereira" w:date="2016-10-23T22:28:00Z"/>
-        <w:rPr/>
-      </w:pPr>
-      <w:r>
-        <w:rPr/>
-        <w:t xml:space="preserve">Galassi, M., Davies, J., Theiler, J., Gough B., Jungman, G., Alken, P., Booth, M., Rossi, F. and Ulerich, R. (2009) </w:t>
-      </w:r>
-      <w:r>
-        <w:rPr>
-          <w:i/>
-          <w:iCs/>
-        </w:rPr>
-        <w:t>GNU Scientific Library Reference Manual</w:t>
-      </w:r>
-      <w:r>
-        <w:rPr/>
-        <w:t xml:space="preserve"> - Third Edition, ISBN 0954612078.</w:t>
-      </w:r>
-    </w:p>
-    <w:p>
-      <w:pPr>
-        <w:pStyle w:val="Normal"/>
-        <w:jc w:val="both"/>
-        <w:rPr/>
-      </w:pPr>
-      <w:r>
-        <w:rPr/>
-      </w:r>
-    </w:p>
-    <w:p>
-      <w:pPr>
-        <w:pStyle w:val="Normal"/>
-        <w:jc w:val="both"/>
-        <w:pPrChange w:id="0" w:author="claubia pereira" w:date="2016-10-23T22:28:00Z"/>
-        <w:rPr/>
-      </w:pPr>
-      <w:r>
-        <w:rPr/>
+        <w:rPr>
+          <w:rFonts w:ascii="Times New Roman" w:hAnsi="Times New Roman"/>
+        </w:rPr>
         <w:t xml:space="preserve">GNU General Public License (2007) Version 3. Free Software Foundation. URL: </w:t>
       </w:r>
       <w:hyperlink r:id="rId47">
         <w:r>
           <w:rPr>
             <w:rStyle w:val="InternetLink"/>
+            <w:rFonts w:ascii="Times New Roman" w:hAnsi="Times New Roman"/>
           </w:rPr>
           <w:t>http://www.gnu.org/licenses/gpl.html</w:t>
         </w:r>
       </w:hyperlink>
       <w:r>
-        <w:rPr/>
+        <w:rPr>
+          <w:rFonts w:ascii="Times New Roman" w:hAnsi="Times New Roman"/>
+        </w:rPr>
         <w:t>.</w:t>
       </w:r>
     </w:p>
@@ -18482,10 +18882,14 @@
       <w:pPr>
         <w:pStyle w:val="Normal"/>
         <w:jc w:val="both"/>
-        <w:rPr/>
-      </w:pPr>
-      <w:r>
-        <w:rPr/>
+        <w:rPr>
+          <w:rFonts w:ascii="Times New Roman" w:hAnsi="Times New Roman"/>
+        </w:rPr>
+      </w:pPr>
+      <w:r>
+        <w:rPr>
+          <w:rFonts w:ascii="Times New Roman" w:hAnsi="Times New Roman"/>
+        </w:rPr>
       </w:r>
     </w:p>
     <w:p>
@@ -18496,17 +18900,22 @@
         <w:rPr/>
       </w:pPr>
       <w:r>
-        <w:rPr/>
+        <w:rPr>
+          <w:rFonts w:ascii="Times New Roman" w:hAnsi="Times New Roman"/>
+        </w:rPr>
         <w:t xml:space="preserve">Hernandez, V., Roman, J. E. and V. Vidal. (2005) </w:t>
       </w:r>
       <w:r>
         <w:rPr>
           <w:rStyle w:val="Emphasis"/>
+          <w:rFonts w:ascii="Times New Roman" w:hAnsi="Times New Roman"/>
         </w:rPr>
         <w:t>SLEPc: A scalable and flexible toolkit for the solution of eigenvalue problems.</w:t>
       </w:r>
       <w:r>
-        <w:rPr/>
+        <w:rPr>
+          <w:rFonts w:ascii="Times New Roman" w:hAnsi="Times New Roman"/>
+        </w:rPr>
         <w:t xml:space="preserve"> ACM Trans. Math. Software, 31(3):351-362.</w:t>
       </w:r>
     </w:p>
@@ -18514,10 +18923,14 @@
       <w:pPr>
         <w:pStyle w:val="Normal"/>
         <w:jc w:val="both"/>
-        <w:rPr/>
-      </w:pPr>
-      <w:r>
-        <w:rPr/>
+        <w:rPr>
+          <w:rFonts w:ascii="Times New Roman" w:hAnsi="Times New Roman"/>
+        </w:rPr>
+      </w:pPr>
+      <w:r>
+        <w:rPr>
+          <w:rFonts w:ascii="Times New Roman" w:hAnsi="Times New Roman"/>
+        </w:rPr>
       </w:r>
     </w:p>
     <w:p>
@@ -18528,30 +18941,38 @@
         <w:rPr/>
       </w:pPr>
       <w:r>
-        <w:rPr/>
+        <w:rPr>
+          <w:rFonts w:ascii="Times New Roman" w:hAnsi="Times New Roman"/>
+        </w:rPr>
         <w:t xml:space="preserve">Huff, K. D., Gidden, M. J., Carlsen, R. W., Flanagan, R. R., McGarry, M. B., Opotowsky, A. C., Schneider, E. A., Scopatz, A. M. and Wilson, P. P. H. (2016) </w:t>
       </w:r>
       <w:r>
         <w:rPr>
+          <w:rFonts w:ascii="Times New Roman" w:hAnsi="Times New Roman"/>
           <w:i/>
           <w:iCs/>
         </w:rPr>
         <w:t>Fundamental concepts in the Cyclus nuclear fuel cycle simulation framework</w:t>
       </w:r>
       <w:r>
-        <w:rPr/>
+        <w:rPr>
+          <w:rFonts w:ascii="Times New Roman" w:hAnsi="Times New Roman"/>
+        </w:rPr>
         <w:t xml:space="preserve">, Advances in Engineering Software, Volume 94, Pages 46-59, ISSN 0965-9978, </w:t>
       </w:r>
       <w:hyperlink r:id="rId48">
         <w:r>
           <w:rPr>
             <w:rStyle w:val="InternetLink"/>
+            <w:rFonts w:ascii="Times New Roman" w:hAnsi="Times New Roman"/>
           </w:rPr>
           <w:t>http://dx.doi.org/10.1016/j.advengsoft.2016.01.014</w:t>
         </w:r>
       </w:hyperlink>
       <w:r>
-        <w:rPr/>
+        <w:rPr>
+          <w:rFonts w:ascii="Times New Roman" w:hAnsi="Times New Roman"/>
+        </w:rPr>
         <w:t>.</w:t>
       </w:r>
     </w:p>
@@ -18559,10 +18980,14 @@
       <w:pPr>
         <w:pStyle w:val="Normal"/>
         <w:jc w:val="both"/>
-        <w:rPr/>
-      </w:pPr>
-      <w:r>
-        <w:rPr/>
+        <w:rPr>
+          <w:rFonts w:ascii="Times New Roman" w:hAnsi="Times New Roman"/>
+        </w:rPr>
+      </w:pPr>
+      <w:r>
+        <w:rPr>
+          <w:rFonts w:ascii="Times New Roman" w:hAnsi="Times New Roman"/>
+        </w:rPr>
       </w:r>
     </w:p>
     <w:p>
@@ -18570,11 +18995,13 @@
         <w:pStyle w:val="PreformattedText"/>
         <w:jc w:val="both"/>
         <w:pPrChange w:id="0" w:author="claubia pereira" w:date="2016-10-23T22:28:00Z"/>
-        <w:rPr/>
-      </w:pPr>
-      <w:r>
-        <w:rPr>
-          <w:rFonts w:cs="Liberation Serif" w:ascii="Liberation Serif" w:hAnsi="Liberation Serif"/>
+        <w:rPr>
+          <w:rFonts w:ascii="Times New Roman" w:hAnsi="Times New Roman"/>
+        </w:rPr>
+      </w:pPr>
+      <w:r>
+        <w:rPr>
+          <w:rFonts w:cs="Liberation Serif" w:ascii="Times New Roman" w:hAnsi="Times New Roman"/>
           <w:sz w:val="24"/>
           <w:szCs w:val="24"/>
         </w:rPr>
@@ -18582,7 +19009,7 @@
       </w:r>
       <w:r>
         <w:rPr>
-          <w:rFonts w:cs="Liberation Serif" w:ascii="Liberation Serif" w:hAnsi="Liberation Serif"/>
+          <w:rFonts w:cs="Liberation Serif" w:ascii="Times New Roman" w:hAnsi="Times New Roman"/>
           <w:i/>
           <w:iCs/>
           <w:sz w:val="24"/>
@@ -18592,7 +19019,7 @@
       </w:r>
       <w:r>
         <w:rPr>
-          <w:rFonts w:cs="Liberation Serif" w:ascii="Liberation Serif" w:hAnsi="Liberation Serif"/>
+          <w:rFonts w:cs="Liberation Serif" w:ascii="Times New Roman" w:hAnsi="Times New Roman"/>
           <w:sz w:val="24"/>
           <w:szCs w:val="24"/>
         </w:rPr>
@@ -18603,10 +19030,14 @@
       <w:pPr>
         <w:pStyle w:val="Normal"/>
         <w:jc w:val="both"/>
-        <w:rPr/>
-      </w:pPr>
-      <w:r>
-        <w:rPr/>
+        <w:rPr>
+          <w:rFonts w:ascii="Times New Roman" w:hAnsi="Times New Roman"/>
+        </w:rPr>
+      </w:pPr>
+      <w:r>
+        <w:rPr>
+          <w:rFonts w:ascii="Times New Roman" w:hAnsi="Times New Roman"/>
+        </w:rPr>
       </w:r>
     </w:p>
     <w:p>
@@ -18614,11 +19045,13 @@
         <w:pStyle w:val="PreformattedText"/>
         <w:jc w:val="both"/>
         <w:pPrChange w:id="0" w:author="claubia pereira" w:date="2016-10-23T22:28:00Z"/>
-        <w:rPr/>
-      </w:pPr>
-      <w:r>
-        <w:rPr>
-          <w:rFonts w:cs="Liberation Serif" w:ascii="Liberation Serif" w:hAnsi="Liberation Serif"/>
+        <w:rPr>
+          <w:rFonts w:ascii="Times New Roman" w:hAnsi="Times New Roman"/>
+        </w:rPr>
+      </w:pPr>
+      <w:r>
+        <w:rPr>
+          <w:rFonts w:cs="Liberation Serif" w:ascii="Times New Roman" w:hAnsi="Times New Roman"/>
           <w:sz w:val="24"/>
           <w:szCs w:val="24"/>
         </w:rPr>
@@ -18626,7 +19059,7 @@
       </w:r>
       <w:r>
         <w:rPr>
-          <w:rFonts w:cs="Liberation Serif" w:ascii="Liberation Serif" w:hAnsi="Liberation Serif"/>
+          <w:rFonts w:cs="Liberation Serif" w:ascii="Times New Roman" w:hAnsi="Times New Roman"/>
           <w:i/>
           <w:iCs/>
           <w:sz w:val="24"/>
@@ -18636,7 +19069,7 @@
       </w:r>
       <w:r>
         <w:rPr>
-          <w:rFonts w:cs="Liberation Serif" w:ascii="Liberation Serif" w:hAnsi="Liberation Serif"/>
+          <w:rFonts w:cs="Liberation Serif" w:ascii="Times New Roman" w:hAnsi="Times New Roman"/>
           <w:sz w:val="24"/>
           <w:szCs w:val="24"/>
         </w:rPr>
@@ -18647,10 +19080,14 @@
       <w:pPr>
         <w:pStyle w:val="Normal"/>
         <w:jc w:val="both"/>
-        <w:rPr/>
-      </w:pPr>
-      <w:r>
-        <w:rPr/>
+        <w:rPr>
+          <w:rFonts w:ascii="Times New Roman" w:hAnsi="Times New Roman"/>
+        </w:rPr>
+      </w:pPr>
+      <w:r>
+        <w:rPr>
+          <w:rFonts w:ascii="Times New Roman" w:hAnsi="Times New Roman"/>
+        </w:rPr>
       </w:r>
     </w:p>
     <w:p>
@@ -18658,11 +19095,13 @@
         <w:pStyle w:val="PreformattedText"/>
         <w:jc w:val="both"/>
         <w:pPrChange w:id="0" w:author="claubia pereira" w:date="2016-10-23T22:28:00Z"/>
-        <w:rPr/>
-      </w:pPr>
-      <w:r>
-        <w:rPr>
-          <w:rFonts w:cs="Liberation Serif" w:ascii="Liberation Serif" w:hAnsi="Liberation Serif"/>
+        <w:rPr>
+          <w:rFonts w:ascii="Times New Roman" w:hAnsi="Times New Roman"/>
+        </w:rPr>
+      </w:pPr>
+      <w:r>
+        <w:rPr>
+          <w:rFonts w:cs="Liberation Serif" w:ascii="Times New Roman" w:hAnsi="Times New Roman"/>
           <w:sz w:val="24"/>
           <w:szCs w:val="24"/>
         </w:rPr>
@@ -18670,7 +19109,7 @@
       </w:r>
       <w:r>
         <w:rPr>
-          <w:rFonts w:cs="Liberation Serif" w:ascii="Liberation Serif" w:hAnsi="Liberation Serif"/>
+          <w:rFonts w:cs="Liberation Serif" w:ascii="Times New Roman" w:hAnsi="Times New Roman"/>
           <w:i/>
           <w:iCs/>
           <w:sz w:val="24"/>
@@ -18680,7 +19119,7 @@
       </w:r>
       <w:r>
         <w:rPr>
-          <w:rFonts w:cs="Liberation Serif" w:ascii="Liberation Serif" w:hAnsi="Liberation Serif"/>
+          <w:rFonts w:cs="Liberation Serif" w:ascii="Times New Roman" w:hAnsi="Times New Roman"/>
           <w:sz w:val="24"/>
           <w:szCs w:val="24"/>
         </w:rPr>
@@ -18691,10 +19130,14 @@
       <w:pPr>
         <w:pStyle w:val="PreformattedText"/>
         <w:jc w:val="both"/>
-        <w:rPr/>
-      </w:pPr>
-      <w:r>
-        <w:rPr/>
+        <w:rPr>
+          <w:rFonts w:ascii="Times New Roman" w:hAnsi="Times New Roman"/>
+        </w:rPr>
+      </w:pPr>
+      <w:r>
+        <w:rPr>
+          <w:rFonts w:ascii="Times New Roman" w:hAnsi="Times New Roman"/>
+        </w:rPr>
       </w:r>
     </w:p>
     <w:p>
@@ -18702,11 +19145,13 @@
         <w:pStyle w:val="PreformattedText"/>
         <w:jc w:val="both"/>
         <w:pPrChange w:id="0" w:author="claubia pereira" w:date="2016-10-23T22:28:00Z"/>
-        <w:rPr/>
-      </w:pPr>
-      <w:r>
-        <w:rPr>
-          <w:rFonts w:cs="Liberation Serif" w:ascii="Liberation Serif" w:hAnsi="Liberation Serif"/>
+        <w:rPr>
+          <w:rFonts w:ascii="Times New Roman" w:hAnsi="Times New Roman"/>
+        </w:rPr>
+      </w:pPr>
+      <w:r>
+        <w:rPr>
+          <w:rFonts w:cs="Liberation Serif" w:ascii="Times New Roman" w:hAnsi="Times New Roman"/>
           <w:sz w:val="24"/>
           <w:szCs w:val="24"/>
         </w:rPr>
@@ -18714,7 +19159,7 @@
       </w:r>
       <w:r>
         <w:rPr>
-          <w:rFonts w:cs="Liberation Serif" w:ascii="Liberation Serif" w:hAnsi="Liberation Serif"/>
+          <w:rFonts w:cs="Liberation Serif" w:ascii="Times New Roman" w:hAnsi="Times New Roman"/>
           <w:i/>
           <w:iCs/>
           <w:sz w:val="24"/>
@@ -18724,7 +19169,7 @@
       </w:r>
       <w:r>
         <w:rPr>
-          <w:rFonts w:cs="Liberation Serif" w:ascii="Liberation Serif" w:hAnsi="Liberation Serif"/>
+          <w:rFonts w:cs="Liberation Serif" w:ascii="Times New Roman" w:hAnsi="Times New Roman"/>
           <w:sz w:val="24"/>
           <w:szCs w:val="24"/>
         </w:rPr>
@@ -18735,10 +19180,14 @@
       <w:pPr>
         <w:pStyle w:val="Normal"/>
         <w:jc w:val="both"/>
-        <w:rPr/>
-      </w:pPr>
-      <w:r>
-        <w:rPr/>
+        <w:rPr>
+          <w:rFonts w:ascii="Times New Roman" w:hAnsi="Times New Roman"/>
+        </w:rPr>
+      </w:pPr>
+      <w:r>
+        <w:rPr>
+          <w:rFonts w:ascii="Times New Roman" w:hAnsi="Times New Roman"/>
+        </w:rPr>
       </w:r>
     </w:p>
     <w:p>
@@ -18749,17 +19198,22 @@
         <w:rPr/>
       </w:pPr>
       <w:r>
-        <w:rPr/>
+        <w:rPr>
+          <w:rFonts w:ascii="Times New Roman" w:hAnsi="Times New Roman"/>
+        </w:rPr>
         <w:t xml:space="preserve">Kärrholm Peng, F. (2006) </w:t>
       </w:r>
       <w:r>
         <w:rPr>
           <w:rStyle w:val="Emphasis"/>
+          <w:rFonts w:ascii="Times New Roman" w:hAnsi="Times New Roman"/>
         </w:rPr>
         <w:t>Numerical Modelling of Diesel Spray Injection and Turbulence Interaction</w:t>
       </w:r>
       <w:r>
-        <w:rPr/>
+        <w:rPr>
+          <w:rFonts w:ascii="Times New Roman" w:hAnsi="Times New Roman"/>
+        </w:rPr>
         <w:t>. Appendix: Rhie-Chow interpolations in OpenFOAM. Göteborg: Chalmers University of Technology</w:t>
       </w:r>
     </w:p>
@@ -18767,10 +19221,14 @@
       <w:pPr>
         <w:pStyle w:val="Normal"/>
         <w:jc w:val="both"/>
-        <w:rPr/>
-      </w:pPr>
-      <w:r>
-        <w:rPr/>
+        <w:rPr>
+          <w:rFonts w:ascii="Times New Roman" w:hAnsi="Times New Roman"/>
+        </w:rPr>
+      </w:pPr>
+      <w:r>
+        <w:rPr>
+          <w:rFonts w:ascii="Times New Roman" w:hAnsi="Times New Roman"/>
+        </w:rPr>
       </w:r>
     </w:p>
     <w:p>
@@ -18781,30 +19239,38 @@
         <w:rPr/>
       </w:pPr>
       <w:r>
-        <w:rPr/>
+        <w:rPr>
+          <w:rFonts w:ascii="Times New Roman" w:hAnsi="Times New Roman"/>
+        </w:rPr>
         <w:t xml:space="preserve">Launder, B. E. and Spalding, D. B. (1974) </w:t>
       </w:r>
       <w:r>
         <w:rPr>
+          <w:rFonts w:ascii="Times New Roman" w:hAnsi="Times New Roman"/>
           <w:i/>
           <w:iCs/>
         </w:rPr>
         <w:t>The numerical computation of turbulent flows</w:t>
       </w:r>
       <w:r>
-        <w:rPr/>
+        <w:rPr>
+          <w:rFonts w:ascii="Times New Roman" w:hAnsi="Times New Roman"/>
+        </w:rPr>
         <w:t xml:space="preserve">, Computer Methods in Applied Mechanics and Engineering, Volume 3, Issue 2, 1974, Pages 269-289, ISSN 0045-7825, </w:t>
       </w:r>
       <w:hyperlink r:id="rId49">
         <w:r>
           <w:rPr>
             <w:rStyle w:val="InternetLink"/>
+            <w:rFonts w:ascii="Times New Roman" w:hAnsi="Times New Roman"/>
           </w:rPr>
           <w:t>http://dx.doi.org/10.1016/0045-7825(74)90029-2</w:t>
         </w:r>
       </w:hyperlink>
       <w:r>
-        <w:rPr/>
+        <w:rPr>
+          <w:rFonts w:ascii="Times New Roman" w:hAnsi="Times New Roman"/>
+        </w:rPr>
         <w:t>.</w:t>
       </w:r>
     </w:p>
@@ -18812,10 +19278,14 @@
       <w:pPr>
         <w:pStyle w:val="Normal"/>
         <w:jc w:val="both"/>
-        <w:rPr/>
-      </w:pPr>
-      <w:r>
-        <w:rPr/>
+        <w:rPr>
+          <w:rFonts w:ascii="Times New Roman" w:hAnsi="Times New Roman"/>
+        </w:rPr>
+      </w:pPr>
+      <w:r>
+        <w:rPr>
+          <w:rFonts w:ascii="Times New Roman" w:hAnsi="Times New Roman"/>
+        </w:rPr>
       </w:r>
     </w:p>
     <w:p>
@@ -18823,21 +19293,28 @@
         <w:pStyle w:val="Normal"/>
         <w:jc w:val="both"/>
         <w:pPrChange w:id="0" w:author="claubia pereira" w:date="2016-10-23T22:28:00Z"/>
-        <w:rPr/>
-      </w:pPr>
-      <w:r>
-        <w:rPr/>
+        <w:rPr>
+          <w:rFonts w:ascii="Times New Roman" w:hAnsi="Times New Roman"/>
+        </w:rPr>
+      </w:pPr>
+      <w:r>
+        <w:rPr>
+          <w:rFonts w:ascii="Times New Roman" w:hAnsi="Times New Roman"/>
+        </w:rPr>
         <w:t xml:space="preserve">Leppännen, J.,Viitanen, T. and Valtavirta, V. (2012) </w:t>
       </w:r>
       <w:r>
         <w:rPr>
+          <w:rFonts w:ascii="Times New Roman" w:hAnsi="Times New Roman"/>
           <w:i/>
           <w:iCs/>
         </w:rPr>
         <w:t>Multi-physics Coupling Scheme in the Serpent 2 Monte Carlo Code</w:t>
       </w:r>
       <w:r>
-        <w:rPr/>
+        <w:rPr>
+          <w:rFonts w:ascii="Times New Roman" w:hAnsi="Times New Roman"/>
+        </w:rPr>
         <w:t>. Hybrid Monte Carlo Deterministic Methods For Reactor Analysis, Transactions of American Nuclear Society, Vol. 107, San Diego, California, November 11-15.</w:t>
       </w:r>
     </w:p>
@@ -18845,10 +19322,14 @@
       <w:pPr>
         <w:pStyle w:val="Normal"/>
         <w:jc w:val="both"/>
-        <w:rPr/>
-      </w:pPr>
-      <w:r>
-        <w:rPr/>
+        <w:rPr>
+          <w:rFonts w:ascii="Times New Roman" w:hAnsi="Times New Roman"/>
+        </w:rPr>
+      </w:pPr>
+      <w:r>
+        <w:rPr>
+          <w:rFonts w:ascii="Times New Roman" w:hAnsi="Times New Roman"/>
+        </w:rPr>
       </w:r>
     </w:p>
     <w:p>
@@ -18856,23 +19337,30 @@
         <w:pStyle w:val="Normal"/>
         <w:jc w:val="both"/>
         <w:pPrChange w:id="0" w:author="claubia pereira" w:date="2016-10-23T22:28:00Z"/>
-        <w:rPr/>
-      </w:pPr>
-      <w:r>
-        <w:rPr/>
+        <w:rPr>
+          <w:rFonts w:ascii="Times New Roman" w:hAnsi="Times New Roman"/>
+        </w:rPr>
+      </w:pPr>
+      <w:r>
+        <w:rPr>
+          <w:rFonts w:ascii="Times New Roman" w:hAnsi="Times New Roman"/>
+        </w:rPr>
         <w:t xml:space="preserve">Mahadevan, V., Merzari, E., Tautges, T.,  Jain, R., Obabko, A.,  Smith, M. and Fischer, P. (2014) </w:t>
       </w:r>
       <w:bookmarkStart w:id="5" w:name="page-title"/>
       <w:bookmarkEnd w:id="5"/>
       <w:r>
         <w:rPr>
+          <w:rFonts w:ascii="Times New Roman" w:hAnsi="Times New Roman"/>
           <w:i/>
           <w:iCs/>
         </w:rPr>
         <w:t>High-resolution coupled physics solvers for analysing fine-scale nuclear reactor design problems.</w:t>
       </w:r>
       <w:r>
-        <w:rPr/>
+        <w:rPr>
+          <w:rFonts w:ascii="Times New Roman" w:hAnsi="Times New Roman"/>
+        </w:rPr>
         <w:t xml:space="preserve"> Phil. Trans. R. Soc. A 2014 372 20130381; DOI: 10.1098/rsta.2013.0381.</w:t>
       </w:r>
     </w:p>
@@ -18880,10 +19368,14 @@
       <w:pPr>
         <w:pStyle w:val="Normal"/>
         <w:jc w:val="both"/>
-        <w:rPr/>
-      </w:pPr>
-      <w:r>
-        <w:rPr/>
+        <w:rPr>
+          <w:rFonts w:ascii="Times New Roman" w:hAnsi="Times New Roman"/>
+        </w:rPr>
+      </w:pPr>
+      <w:r>
+        <w:rPr>
+          <w:rFonts w:ascii="Times New Roman" w:hAnsi="Times New Roman"/>
+        </w:rPr>
       </w:r>
     </w:p>
     <w:p>
@@ -18891,10 +19383,14 @@
         <w:pStyle w:val="Normal"/>
         <w:jc w:val="both"/>
         <w:pPrChange w:id="0" w:author="claubia pereira" w:date="2016-10-23T22:28:00Z"/>
-        <w:rPr/>
-      </w:pPr>
-      <w:r>
-        <w:rPr/>
+        <w:rPr>
+          <w:rFonts w:ascii="Times New Roman" w:hAnsi="Times New Roman"/>
+        </w:rPr>
+      </w:pPr>
+      <w:r>
+        <w:rPr>
+          <w:rFonts w:ascii="Times New Roman" w:hAnsi="Times New Roman"/>
+        </w:rPr>
         <w:t>OpenFOAM - The Open Source CDF Toolbox: User guide. Version 3.0.1 [S.l.], 2015.</w:t>
       </w:r>
     </w:p>
@@ -18902,10 +19398,14 @@
       <w:pPr>
         <w:pStyle w:val="Normal"/>
         <w:jc w:val="both"/>
-        <w:rPr/>
-      </w:pPr>
-      <w:r>
-        <w:rPr/>
+        <w:rPr>
+          <w:rFonts w:ascii="Times New Roman" w:hAnsi="Times New Roman"/>
+        </w:rPr>
+      </w:pPr>
+      <w:r>
+        <w:rPr>
+          <w:rFonts w:ascii="Times New Roman" w:hAnsi="Times New Roman"/>
+        </w:rPr>
       </w:r>
     </w:p>
     <w:p>
@@ -18913,11 +19413,13 @@
         <w:pStyle w:val="PreformattedText"/>
         <w:jc w:val="both"/>
         <w:pPrChange w:id="0" w:author="claubia pereira" w:date="2016-10-23T22:28:00Z"/>
-        <w:rPr/>
-      </w:pPr>
-      <w:r>
-        <w:rPr>
-          <w:rFonts w:cs="Liberation Serif" w:ascii="Liberation Serif" w:hAnsi="Liberation Serif"/>
+        <w:rPr>
+          <w:rFonts w:ascii="Times New Roman" w:hAnsi="Times New Roman"/>
+        </w:rPr>
+      </w:pPr>
+      <w:r>
+        <w:rPr>
+          <w:rFonts w:cs="Liberation Serif" w:ascii="Times New Roman" w:hAnsi="Times New Roman"/>
           <w:sz w:val="24"/>
           <w:szCs w:val="24"/>
         </w:rPr>
@@ -18925,7 +19427,7 @@
       </w:r>
       <w:r>
         <w:rPr>
-          <w:rFonts w:cs="Liberation Serif" w:ascii="Liberation Serif" w:hAnsi="Liberation Serif"/>
+          <w:rFonts w:cs="Liberation Serif" w:ascii="Times New Roman" w:hAnsi="Times New Roman"/>
           <w:i/>
           <w:iCs/>
           <w:sz w:val="24"/>
@@ -18935,11 +19437,19 @@
       </w:r>
       <w:r>
         <w:rPr>
-          <w:rFonts w:cs="Liberation Serif" w:ascii="Liberation Serif" w:hAnsi="Liberation Serif"/>
+          <w:rFonts w:cs="Liberation Serif" w:ascii="Times New Roman" w:hAnsi="Times New Roman"/>
           <w:sz w:val="24"/>
           <w:szCs w:val="24"/>
         </w:rPr>
-        <w:t>Proceedings of European Research Reactor Conference, April 19-23, Bucharest, Romania.</w:t>
+        <w:t xml:space="preserve">Proceedings of European Research Reactor Conference, April 19-23, Bucharest, Romania, </w:t>
+      </w:r>
+      <w:r>
+        <w:rPr>
+          <w:rFonts w:cs="Liberation Serif" w:ascii="Times New Roman" w:hAnsi="Times New Roman"/>
+          <w:sz w:val="24"/>
+          <w:szCs w:val="24"/>
+        </w:rPr>
+        <w:t>2015.</w:t>
       </w:r>
     </w:p>
     <w:p>
@@ -18947,7 +19457,7 @@
         <w:pStyle w:val="PreformattedText"/>
         <w:jc w:val="both"/>
         <w:rPr>
-          <w:rFonts w:ascii="Liberation Serif" w:hAnsi="Liberation Serif" w:cs="Liberation Serif"/>
+          <w:rFonts w:ascii="Times New Roman" w:hAnsi="Times New Roman" w:cs="Liberation Serif"/>
           <w:i/>
           <w:i/>
           <w:iCs/>
@@ -18957,7 +19467,7 @@
       </w:pPr>
       <w:r>
         <w:rPr>
-          <w:rFonts w:cs="Liberation Serif" w:ascii="Liberation Serif" w:hAnsi="Liberation Serif"/>
+          <w:rFonts w:cs="Liberation Serif" w:ascii="Times New Roman" w:hAnsi="Times New Roman"/>
           <w:i/>
           <w:iCs/>
           <w:sz w:val="24"/>
@@ -18970,11 +19480,13 @@
         <w:pStyle w:val="PreformattedText"/>
         <w:jc w:val="both"/>
         <w:pPrChange w:id="0" w:author="claubia pereira" w:date="2016-10-23T22:28:00Z"/>
-        <w:rPr/>
-      </w:pPr>
-      <w:r>
-        <w:rPr>
-          <w:rFonts w:cs="Liberation Serif" w:ascii="Liberation Serif" w:hAnsi="Liberation Serif"/>
+        <w:rPr>
+          <w:rFonts w:ascii="Times New Roman" w:hAnsi="Times New Roman"/>
+        </w:rPr>
+      </w:pPr>
+      <w:r>
+        <w:rPr>
+          <w:rFonts w:cs="Liberation Serif" w:ascii="Times New Roman" w:hAnsi="Times New Roman"/>
           <w:sz w:val="24"/>
           <w:szCs w:val="24"/>
         </w:rPr>
@@ -18982,7 +19494,7 @@
       </w:r>
       <w:r>
         <w:rPr>
-          <w:rFonts w:cs="Liberation Serif" w:ascii="Liberation Serif" w:hAnsi="Liberation Serif"/>
+          <w:rFonts w:cs="Liberation Serif" w:ascii="Times New Roman" w:hAnsi="Times New Roman"/>
           <w:i/>
           <w:iCs/>
           <w:sz w:val="24"/>
@@ -18992,7 +19504,7 @@
       </w:r>
       <w:r>
         <w:rPr>
-          <w:rFonts w:cs="Liberation Serif" w:ascii="Liberation Serif" w:hAnsi="Liberation Serif"/>
+          <w:rFonts w:cs="Liberation Serif" w:ascii="Times New Roman" w:hAnsi="Times New Roman"/>
           <w:sz w:val="24"/>
           <w:szCs w:val="24"/>
         </w:rPr>
@@ -19003,10 +19515,14 @@
       <w:pPr>
         <w:pStyle w:val="Normal"/>
         <w:jc w:val="both"/>
-        <w:rPr/>
-      </w:pPr>
-      <w:r>
-        <w:rPr/>
+        <w:rPr>
+          <w:rFonts w:ascii="Times New Roman" w:hAnsi="Times New Roman"/>
+        </w:rPr>
+      </w:pPr>
+      <w:r>
+        <w:rPr>
+          <w:rFonts w:ascii="Times New Roman" w:hAnsi="Times New Roman"/>
+        </w:rPr>
       </w:r>
     </w:p>
     <w:p>
@@ -19014,21 +19530,28 @@
         <w:pStyle w:val="Normal"/>
         <w:jc w:val="both"/>
         <w:pPrChange w:id="0" w:author="claubia pereira" w:date="2016-10-23T22:28:00Z"/>
-        <w:rPr/>
-      </w:pPr>
-      <w:r>
-        <w:rPr/>
+        <w:rPr>
+          <w:rFonts w:ascii="Times New Roman" w:hAnsi="Times New Roman"/>
+        </w:rPr>
+      </w:pPr>
+      <w:r>
+        <w:rPr>
+          <w:rFonts w:ascii="Times New Roman" w:hAnsi="Times New Roman"/>
+        </w:rPr>
         <w:t xml:space="preserve">Romano, P. K. and Forget, B. (2013) </w:t>
       </w:r>
       <w:r>
         <w:rPr>
+          <w:rFonts w:ascii="Times New Roman" w:hAnsi="Times New Roman"/>
           <w:i/>
           <w:iCs/>
         </w:rPr>
         <w:t>The OpenMC Monte Carlo particle transport code</w:t>
       </w:r>
       <w:r>
-        <w:rPr/>
+        <w:rPr>
+          <w:rFonts w:ascii="Times New Roman" w:hAnsi="Times New Roman"/>
+        </w:rPr>
         <w:t>, Annals of Nuclear Energy, Volume 51, January 2013, Pages 274-281, ISSN 0306-4549, http://dx.doi.org/10.1016/j.anucene.2012.06.040.</w:t>
       </w:r>
     </w:p>
@@ -19036,10 +19559,14 @@
       <w:pPr>
         <w:pStyle w:val="Normal"/>
         <w:jc w:val="both"/>
-        <w:rPr/>
-      </w:pPr>
-      <w:r>
-        <w:rPr/>
+        <w:rPr>
+          <w:rFonts w:ascii="Times New Roman" w:hAnsi="Times New Roman"/>
+        </w:rPr>
+      </w:pPr>
+      <w:r>
+        <w:rPr>
+          <w:rFonts w:ascii="Times New Roman" w:hAnsi="Times New Roman"/>
+        </w:rPr>
       </w:r>
     </w:p>
     <w:p>
@@ -19047,11 +19574,13 @@
         <w:pStyle w:val="PreformattedText"/>
         <w:jc w:val="both"/>
         <w:pPrChange w:id="0" w:author="claubia pereira" w:date="2016-10-23T22:28:00Z"/>
-        <w:rPr/>
-      </w:pPr>
-      <w:r>
-        <w:rPr>
-          <w:rFonts w:cs="Liberation Serif" w:ascii="Liberation Serif" w:hAnsi="Liberation Serif"/>
+        <w:rPr>
+          <w:rFonts w:ascii="Times New Roman" w:hAnsi="Times New Roman"/>
+        </w:rPr>
+      </w:pPr>
+      <w:r>
+        <w:rPr>
+          <w:rFonts w:cs="Liberation Serif" w:ascii="Times New Roman" w:hAnsi="Times New Roman"/>
           <w:sz w:val="24"/>
           <w:szCs w:val="24"/>
         </w:rPr>
@@ -19059,7 +19588,7 @@
       </w:r>
       <w:r>
         <w:rPr>
-          <w:rFonts w:cs="Liberation Serif" w:ascii="Liberation Serif" w:hAnsi="Liberation Serif"/>
+          <w:rFonts w:cs="Liberation Serif" w:ascii="Times New Roman" w:hAnsi="Times New Roman"/>
           <w:i/>
           <w:iCs/>
           <w:sz w:val="24"/>
@@ -19069,7 +19598,7 @@
       </w:r>
       <w:r>
         <w:rPr>
-          <w:rFonts w:cs="Liberation Serif" w:ascii="Liberation Serif" w:hAnsi="Liberation Serif"/>
+          <w:rFonts w:cs="Liberation Serif" w:ascii="Times New Roman" w:hAnsi="Times New Roman"/>
           <w:sz w:val="24"/>
           <w:szCs w:val="24"/>
         </w:rPr>
@@ -19080,10 +19609,14 @@
       <w:pPr>
         <w:pStyle w:val="Normal"/>
         <w:jc w:val="both"/>
-        <w:rPr/>
-      </w:pPr>
-      <w:r>
-        <w:rPr/>
+        <w:rPr>
+          <w:rFonts w:ascii="Times New Roman" w:hAnsi="Times New Roman"/>
+        </w:rPr>
+      </w:pPr>
+      <w:r>
+        <w:rPr>
+          <w:rFonts w:ascii="Times New Roman" w:hAnsi="Times New Roman"/>
+        </w:rPr>
       </w:r>
     </w:p>
     <w:p>
@@ -19091,21 +19624,28 @@
         <w:pStyle w:val="Normal"/>
         <w:jc w:val="both"/>
         <w:pPrChange w:id="0" w:author="claubia pereira" w:date="2016-10-23T22:28:00Z"/>
-        <w:rPr/>
-      </w:pPr>
-      <w:r>
-        <w:rPr/>
+        <w:rPr>
+          <w:rFonts w:ascii="Times New Roman" w:hAnsi="Times New Roman"/>
+        </w:rPr>
+      </w:pPr>
+      <w:r>
+        <w:rPr>
+          <w:rFonts w:ascii="Times New Roman" w:hAnsi="Times New Roman"/>
+        </w:rPr>
         <w:t>Theler G., Clausse A., Bonetto F.J.,</w:t>
       </w:r>
       <w:r>
         <w:rPr>
+          <w:rFonts w:ascii="Times New Roman" w:hAnsi="Times New Roman"/>
           <w:i/>
           <w:iCs/>
         </w:rPr>
         <w:t xml:space="preserve"> Solution of the 2D IAEA PWR Benchmark with the neutronic code milonga</w:t>
       </w:r>
       <w:r>
-        <w:rPr/>
+        <w:rPr>
+          <w:rFonts w:ascii="Times New Roman" w:hAnsi="Times New Roman"/>
+        </w:rPr>
         <w:t>, Actas de la XXXVIII Reunion Anual de la Asociacion Argentina de Tecnologia Nuclear, Buenos Aires, 2011.</w:t>
       </w:r>
     </w:p>
@@ -19113,10 +19653,14 @@
       <w:pPr>
         <w:pStyle w:val="Normal"/>
         <w:jc w:val="both"/>
-        <w:rPr/>
-      </w:pPr>
-      <w:r>
-        <w:rPr/>
+        <w:rPr>
+          <w:rFonts w:ascii="Times New Roman" w:hAnsi="Times New Roman"/>
+        </w:rPr>
+      </w:pPr>
+      <w:r>
+        <w:rPr>
+          <w:rFonts w:ascii="Times New Roman" w:hAnsi="Times New Roman"/>
+        </w:rPr>
       </w:r>
     </w:p>
     <w:p>
@@ -19124,14 +19668,19 @@
         <w:pStyle w:val="Normal"/>
         <w:jc w:val="both"/>
         <w:pPrChange w:id="0" w:author="claubia pereira" w:date="2016-10-23T22:28:00Z"/>
-        <w:rPr/>
-      </w:pPr>
-      <w:r>
-        <w:rPr/>
+        <w:rPr>
+          <w:rFonts w:ascii="Times New Roman" w:hAnsi="Times New Roman"/>
+        </w:rPr>
+      </w:pPr>
+      <w:r>
+        <w:rPr>
+          <w:rFonts w:ascii="Times New Roman" w:hAnsi="Times New Roman"/>
+        </w:rPr>
         <w:t xml:space="preserve">Theler, G., Omil, J. P. G. and Pellegrino, E. (2013) </w:t>
       </w:r>
       <w:r>
         <w:rPr>
+          <w:rFonts w:ascii="Times New Roman" w:hAnsi="Times New Roman"/>
           <w:i/>
           <w:iCs/>
         </w:rPr>
@@ -19139,6 +19688,7 @@
       </w:r>
       <w:r>
         <w:rPr>
+          <w:rFonts w:ascii="Times New Roman" w:hAnsi="Times New Roman"/>
           <w:lang w:val="pt-BR"/>
         </w:rPr>
         <w:t>Mecánica Computacional Volume XXXII, Asociación Argentina de Mecánica Computacional, Pages 1501-1517.</w:t>
@@ -19149,11 +19699,13 @@
         <w:pStyle w:val="Normal"/>
         <w:jc w:val="both"/>
         <w:rPr>
+          <w:rFonts w:ascii="Times New Roman" w:hAnsi="Times New Roman"/>
           <w:lang w:val="pt-BR"/>
         </w:rPr>
       </w:pPr>
       <w:r>
         <w:rPr>
+          <w:rFonts w:ascii="Times New Roman" w:hAnsi="Times New Roman"/>
           <w:lang w:val="pt-BR"/>
         </w:rPr>
       </w:r>
@@ -19163,21 +19715,28 @@
         <w:pStyle w:val="Normal"/>
         <w:jc w:val="both"/>
         <w:pPrChange w:id="0" w:author="claubia pereira" w:date="2016-10-23T22:28:00Z"/>
-        <w:rPr/>
-      </w:pPr>
-      <w:r>
-        <w:rPr/>
+        <w:rPr>
+          <w:rFonts w:ascii="Times New Roman" w:hAnsi="Times New Roman"/>
+        </w:rPr>
+      </w:pPr>
+      <w:r>
+        <w:rPr>
+          <w:rFonts w:ascii="Times New Roman" w:hAnsi="Times New Roman"/>
+        </w:rPr>
         <w:t xml:space="preserve">Theler, G. (2014) </w:t>
       </w:r>
       <w:r>
         <w:rPr>
+          <w:rFonts w:ascii="Times New Roman" w:hAnsi="Times New Roman"/>
           <w:i/>
           <w:iCs/>
         </w:rPr>
         <w:t xml:space="preserve">On the design basis of a new core-level neutronic code written from scratch. The milonga free nuclear reactor core analysis code. </w:t>
       </w:r>
       <w:r>
-        <w:rPr/>
+        <w:rPr>
+          <w:rFonts w:ascii="Times New Roman" w:hAnsi="Times New Roman"/>
+        </w:rPr>
         <w:t>Mecánica Computacional Volume XXXIII, Number 48, Numerical Methods in Reactor Physics (B).</w:t>
       </w:r>
     </w:p>
@@ -19185,10 +19744,14 @@
       <w:pPr>
         <w:pStyle w:val="Normal"/>
         <w:jc w:val="both"/>
-        <w:rPr/>
-      </w:pPr>
-      <w:r>
-        <w:rPr/>
+        <w:rPr>
+          <w:rFonts w:ascii="Times New Roman" w:hAnsi="Times New Roman"/>
+        </w:rPr>
+      </w:pPr>
+      <w:r>
+        <w:rPr>
+          <w:rFonts w:ascii="Times New Roman" w:hAnsi="Times New Roman"/>
+        </w:rPr>
       </w:r>
     </w:p>
     <w:p>
@@ -19196,21 +19759,28 @@
         <w:pStyle w:val="Normal"/>
         <w:jc w:val="both"/>
         <w:pPrChange w:id="0" w:author="claubia pereira" w:date="2016-10-23T22:28:00Z"/>
-        <w:rPr/>
-      </w:pPr>
-      <w:r>
-        <w:rPr/>
+        <w:rPr>
+          <w:rFonts w:ascii="Times New Roman" w:hAnsi="Times New Roman"/>
+        </w:rPr>
+      </w:pPr>
+      <w:r>
+        <w:rPr>
+          <w:rFonts w:ascii="Times New Roman" w:hAnsi="Times New Roman"/>
+        </w:rPr>
         <w:t xml:space="preserve">Trahan, T. J. (2014) </w:t>
       </w:r>
       <w:r>
         <w:rPr>
+          <w:rFonts w:ascii="Times New Roman" w:hAnsi="Times New Roman"/>
           <w:i/>
           <w:iCs/>
         </w:rPr>
         <w:t xml:space="preserve">An asymptotic, homogeneized, anisotropic, multigroup diffusion approximation to the neutron transport equation. </w:t>
       </w:r>
       <w:r>
-        <w:rPr/>
+        <w:rPr>
+          <w:rFonts w:ascii="Times New Roman" w:hAnsi="Times New Roman"/>
+        </w:rPr>
         <w:t>Thesis, Nuclear Engineering and Radiological Sciences, University of Michigan.</w:t>
       </w:r>
     </w:p>
@@ -19218,10 +19788,14 @@
       <w:pPr>
         <w:pStyle w:val="Normal"/>
         <w:jc w:val="both"/>
-        <w:rPr/>
-      </w:pPr>
-      <w:r>
-        <w:rPr/>
+        <w:rPr>
+          <w:rFonts w:ascii="Times New Roman" w:hAnsi="Times New Roman"/>
+        </w:rPr>
+      </w:pPr>
+      <w:r>
+        <w:rPr>
+          <w:rFonts w:ascii="Times New Roman" w:hAnsi="Times New Roman"/>
+        </w:rPr>
       </w:r>
     </w:p>
     <w:p>
@@ -19229,14 +19803,19 @@
         <w:pStyle w:val="Normal"/>
         <w:jc w:val="both"/>
         <w:pPrChange w:id="0" w:author="claubia pereira" w:date="2016-10-23T22:28:00Z"/>
-        <w:rPr/>
-      </w:pPr>
-      <w:r>
-        <w:rPr/>
+        <w:rPr>
+          <w:rFonts w:ascii="Times New Roman" w:hAnsi="Times New Roman"/>
+        </w:rPr>
+      </w:pPr>
+      <w:r>
+        <w:rPr>
+          <w:rFonts w:ascii="Times New Roman" w:hAnsi="Times New Roman"/>
+        </w:rPr>
         <w:t xml:space="preserve">Veloso, M. A. (2005) </w:t>
       </w:r>
       <w:r>
         <w:rPr>
+          <w:rFonts w:ascii="Times New Roman" w:hAnsi="Times New Roman"/>
           <w:i/>
           <w:iCs/>
         </w:rPr>
@@ -19244,12 +19823,14 @@
       </w:r>
       <w:r>
         <w:rPr>
+          <w:rFonts w:ascii="Times New Roman" w:hAnsi="Times New Roman"/>
           <w:lang w:val="pt-BR"/>
         </w:rPr>
         <w:t xml:space="preserve">NI-EC3-05/05, Belo Horizonte-MG, Brazil: Centro de Desenvolvimento da Tecnologia Nuclear (CDTN), Comissão Nacional de Energia Nuclear. </w:t>
       </w:r>
       <w:r>
         <w:rPr>
+          <w:rFonts w:ascii="Times New Roman" w:hAnsi="Times New Roman"/>
           <w:i/>
           <w:iCs/>
         </w:rPr>
@@ -19260,10 +19841,14 @@
       <w:pPr>
         <w:pStyle w:val="Normal"/>
         <w:jc w:val="both"/>
-        <w:rPr/>
-      </w:pPr>
-      <w:r>
-        <w:rPr/>
+        <w:rPr>
+          <w:rFonts w:ascii="Times New Roman" w:hAnsi="Times New Roman"/>
+        </w:rPr>
+      </w:pPr>
+      <w:r>
+        <w:rPr>
+          <w:rFonts w:ascii="Times New Roman" w:hAnsi="Times New Roman"/>
+        </w:rPr>
       </w:r>
     </w:p>
     <w:p>
@@ -19271,21 +19856,28 @@
         <w:pStyle w:val="Normal"/>
         <w:jc w:val="both"/>
         <w:pPrChange w:id="0" w:author="claubia pereira" w:date="2016-10-23T22:28:00Z"/>
-        <w:rPr/>
-      </w:pPr>
-      <w:r>
-        <w:rPr/>
+        <w:rPr>
+          <w:rFonts w:ascii="Times New Roman" w:hAnsi="Times New Roman"/>
+        </w:rPr>
+      </w:pPr>
+      <w:r>
+        <w:rPr>
+          <w:rFonts w:ascii="Times New Roman" w:hAnsi="Times New Roman"/>
+        </w:rPr>
         <w:t xml:space="preserve">Williams, S. (2010). </w:t>
       </w:r>
       <w:r>
         <w:rPr>
+          <w:rFonts w:ascii="Times New Roman" w:hAnsi="Times New Roman"/>
           <w:i/>
           <w:iCs/>
         </w:rPr>
         <w:t>Free as in Freedom (2.0): Richard Stallman and the Free Software Revolution</w:t>
       </w:r>
       <w:r>
-        <w:rPr/>
+        <w:rPr>
+          <w:rFonts w:ascii="Times New Roman" w:hAnsi="Times New Roman"/>
+        </w:rPr>
         <w:t xml:space="preserve"> (2nd ed.). (R. M. Stallman, Ed.) Boston: Free Software Foundation.</w:t>
       </w:r>
     </w:p>
@@ -19293,10 +19885,14 @@
       <w:pPr>
         <w:pStyle w:val="Normal"/>
         <w:jc w:val="both"/>
-        <w:rPr/>
-      </w:pPr>
-      <w:r>
-        <w:rPr/>
+        <w:rPr>
+          <w:rFonts w:ascii="Times New Roman" w:hAnsi="Times New Roman"/>
+        </w:rPr>
+      </w:pPr>
+      <w:r>
+        <w:rPr>
+          <w:rFonts w:ascii="Times New Roman" w:hAnsi="Times New Roman"/>
+        </w:rPr>
       </w:r>
     </w:p>
     <w:p>
@@ -19304,21 +19900,28 @@
         <w:pStyle w:val="Normal"/>
         <w:jc w:val="both"/>
         <w:pPrChange w:id="0" w:author="claubia pereira" w:date="2016-10-23T22:28:00Z"/>
-        <w:rPr/>
-      </w:pPr>
-      <w:r>
-        <w:rPr/>
+        <w:rPr>
+          <w:rFonts w:ascii="Times New Roman" w:hAnsi="Times New Roman"/>
+        </w:rPr>
+      </w:pPr>
+      <w:r>
+        <w:rPr>
+          <w:rFonts w:ascii="Times New Roman" w:hAnsi="Times New Roman"/>
+        </w:rPr>
         <w:t xml:space="preserve">Zerkak, O., Kozlowski, T. and Gajev, I. (2015) </w:t>
       </w:r>
       <w:r>
         <w:rPr>
+          <w:rFonts w:ascii="Times New Roman" w:hAnsi="Times New Roman"/>
           <w:i/>
           <w:iCs/>
         </w:rPr>
         <w:t xml:space="preserve">Review of multi-physics temporal coupling methods for analysis of nuclear reactors, </w:t>
       </w:r>
       <w:r>
-        <w:rPr/>
+        <w:rPr>
+          <w:rFonts w:ascii="Times New Roman" w:hAnsi="Times New Roman"/>
+        </w:rPr>
         <w:t>Annals of Nuclear Energy, Volume 84, Pages 225-233, ISSN 0306-4549, http://dx.doi.org/10.1016/j.anucene.2015.01.019.</w:t>
       </w:r>
     </w:p>
@@ -20890,6 +21493,21 @@
       <w:spacing w:val="0"/>
     </w:rPr>
   </w:style>
+  <w:style w:type="character" w:styleId="ListLabel9">
+    <w:name w:val="ListLabel 9"/>
+    <w:qFormat/>
+    <w:rPr>
+      <w:rFonts w:ascii="Times New Roman" w:hAnsi="Times New Roman" w:cs="OpenSymbol"/>
+    </w:rPr>
+  </w:style>
+  <w:style w:type="character" w:styleId="ListLabel10">
+    <w:name w:val="ListLabel 10"/>
+    <w:qFormat/>
+    <w:rPr>
+      <w:rFonts w:ascii="Times New Roman" w:hAnsi="Times New Roman" w:cs="Times New Roman"/>
+      <w:spacing w:val="0"/>
+    </w:rPr>
+  </w:style>
   <w:style w:type="paragraph" w:styleId="Heading" w:customStyle="1">
     <w:name w:val="Heading"/>
     <w:basedOn w:val="Normal"/>

</xml_diff>